<commit_message>
API documentation - Minor Changes to Airplane Update Method!
</commit_message>
<xml_diff>
--- a/APIDocumentation.docx
+++ b/APIDocumentation.docx
@@ -159,7 +159,7 @@
         </w:rPr>
         <w:t>(</w:t>
       </w:r>
-      <w:hyperlink r:id="R8794e3d4cc9a4fb2">
+      <w:hyperlink r:id="R7f097b7eda814582">
         <w:r>
           <w:rPr>
             <w:rStyle w:val="Hyperlink"/>
@@ -318,7 +318,7 @@
         </w:rPr>
         <w:t xml:space="preserve"> </w:t>
       </w:r>
-      <w:hyperlink r:id="R2477532d5add4290">
+      <w:hyperlink r:id="R02523da7a43d4aff">
         <w:r>
           <w:rPr>
             <w:rStyle w:val="Hyperlink"/>
@@ -401,10 +401,10 @@
       </w:pPr>
       <w:r>
         <w:drawing>
-          <wp:inline wp14:editId="7847F74E" wp14:anchorId="2DA104B8">
+          <wp:inline wp14:editId="5FA00BC6" wp14:anchorId="2DA104B8">
             <wp:extent cx="4505325" cy="4238625"/>
             <wp:effectExtent l="0" t="0" r="0" b="0"/>
-            <wp:docPr id="1541990116" name="picture" title=""/>
+            <wp:docPr id="1141664394" name="picture" title=""/>
             <wp:cNvGraphicFramePr>
               <a:graphicFrameLocks noChangeAspect="1"/>
             </wp:cNvGraphicFramePr>
@@ -416,7 +416,7 @@
                     <pic:cNvPicPr/>
                   </pic:nvPicPr>
                   <pic:blipFill>
-                    <a:blip r:embed="R05c3158400524c1b">
+                    <a:blip r:embed="R2864554b185b4dc4">
                       <a:extLst>
                         <a:ext xmlns:a="http://schemas.openxmlformats.org/drawingml/2006/main" uri="{28A0092B-C50C-407E-A947-70E740481C1C}">
                           <a14:useLocalDpi val="0"/>
@@ -496,7 +496,7 @@
         </w:rPr>
         <w:t>(</w:t>
       </w:r>
-      <w:hyperlink r:id="Rdbc60c32a2aa4f71">
+      <w:hyperlink r:id="Rc2dcb7c67c854f40">
         <w:r>
           <w:rPr>
             <w:rStyle w:val="Hyperlink"/>
@@ -588,7 +588,7 @@
         </w:rPr>
         <w:t xml:space="preserve">: </w:t>
       </w:r>
-      <w:hyperlink r:id="R70e0599810eb40a6">
+      <w:hyperlink r:id="R10817da4d8534c7f">
         <w:r>
           <w:rPr>
             <w:rStyle w:val="Hyperlink"/>
@@ -1207,10 +1207,10 @@
       </w:pPr>
       <w:r>
         <w:drawing>
-          <wp:inline wp14:editId="33DE83BA" wp14:anchorId="0AFC7DB5">
+          <wp:inline wp14:editId="7FB7AC06" wp14:anchorId="0AFC7DB5">
             <wp:extent cx="2038350" cy="304800"/>
             <wp:effectExtent l="0" t="0" r="0" b="0"/>
-            <wp:docPr id="1487380996" name="picture" title=""/>
+            <wp:docPr id="1217521580" name="picture" title=""/>
             <wp:cNvGraphicFramePr>
               <a:graphicFrameLocks noChangeAspect="1"/>
             </wp:cNvGraphicFramePr>
@@ -1222,7 +1222,7 @@
                     <pic:cNvPicPr/>
                   </pic:nvPicPr>
                   <pic:blipFill>
-                    <a:blip r:embed="R2f3b0b43c773414d">
+                    <a:blip r:embed="R6112c43564274a73">
                       <a:extLst>
                         <a:ext xmlns:a="http://schemas.openxmlformats.org/drawingml/2006/main" uri="{28A0092B-C50C-407E-A947-70E740481C1C}">
                           <a14:useLocalDpi val="0"/>
@@ -1282,7 +1282,7 @@
         </w:rPr>
         <w:t>(</w:t>
       </w:r>
-      <w:hyperlink r:id="Ra80a087a23134f2a">
+      <w:hyperlink r:id="Rb5cc1c0afe974c68">
         <w:r>
           <w:rPr>
             <w:rStyle w:val="Hyperlink"/>
@@ -1344,7 +1344,7 @@
           <w:sz w:val="24"/>
           <w:szCs w:val="24"/>
         </w:rPr>
-        <w:t xml:space="preserve"> details by id. Accepts a JSON string as </w:t>
+        <w:t xml:space="preserve"> entity details by id. Accepts a JSON string as </w:t>
       </w:r>
       <w:r>
         <w:rPr>
@@ -1416,7 +1416,7 @@
           <w:u w:val="single"/>
         </w:rPr>
       </w:pPr>
-      <w:hyperlink r:id="Rc938501f10394413">
+      <w:hyperlink r:id="Rffa2b0eb61c9430c">
         <w:r>
           <w:rPr>
             <w:rStyle w:val="Hyperlink"/>
@@ -1532,10 +1532,10 @@
       </w:pPr>
       <w:r>
         <w:drawing>
-          <wp:inline wp14:editId="3A63757E" wp14:anchorId="271290E9">
+          <wp:inline wp14:editId="72E598FC" wp14:anchorId="271290E9">
             <wp:extent cx="4533900" cy="4238625"/>
             <wp:effectExtent l="0" t="0" r="0" b="0"/>
-            <wp:docPr id="405171149" name="picture" title=""/>
+            <wp:docPr id="1433015556" name="picture" title=""/>
             <wp:cNvGraphicFramePr>
               <a:graphicFrameLocks noChangeAspect="1"/>
             </wp:cNvGraphicFramePr>
@@ -1547,7 +1547,7 @@
                     <pic:cNvPicPr/>
                   </pic:nvPicPr>
                   <pic:blipFill>
-                    <a:blip r:embed="R9407a5b6750f409a">
+                    <a:blip r:embed="Rc231ee9e4b10420e">
                       <a:extLst>
                         <a:ext xmlns:a="http://schemas.openxmlformats.org/drawingml/2006/main" uri="{28A0092B-C50C-407E-A947-70E740481C1C}">
                           <a14:useLocalDpi val="0"/>
@@ -1617,7 +1617,7 @@
         </w:rPr>
         <w:t>(</w:t>
       </w:r>
-      <w:hyperlink r:id="R3ae899041c614580">
+      <w:hyperlink r:id="Rf57eed09640c45c0">
         <w:r>
           <w:rPr>
             <w:rStyle w:val="Hyperlink"/>
@@ -1717,7 +1717,7 @@
           <w:sz w:val="24"/>
           <w:szCs w:val="24"/>
         </w:rPr>
-        <w:t xml:space="preserve"> airline entity details that we wish to update. We also need to specify the ID of the airline with the request else it will create a new airline entry.</w:t>
+        <w:t xml:space="preserve"> airline entity details that we wish to update. We also need to specify the ID of the airline with-in the request else it will create a new airline entry.</w:t>
       </w:r>
     </w:p>
     <w:p w14:noSpellErr="1">
@@ -2613,10 +2613,10 @@
       </w:pPr>
       <w:r>
         <w:drawing>
-          <wp:inline wp14:editId="331CFFEE" wp14:anchorId="730003EA">
+          <wp:inline wp14:editId="5B6690CB" wp14:anchorId="730003EA">
             <wp:extent cx="1895475" cy="438150"/>
             <wp:effectExtent l="0" t="0" r="0" b="0"/>
-            <wp:docPr id="753057505" name="picture" title=""/>
+            <wp:docPr id="1029014949" name="picture" title=""/>
             <wp:cNvGraphicFramePr>
               <a:graphicFrameLocks noChangeAspect="1"/>
             </wp:cNvGraphicFramePr>
@@ -2628,7 +2628,7 @@
                     <pic:cNvPicPr/>
                   </pic:nvPicPr>
                   <pic:blipFill>
-                    <a:blip r:embed="Rdef503c6d4514e14">
+                    <a:blip r:embed="R41d9b691dc8a440e">
                       <a:extLst>
                         <a:ext xmlns:a="http://schemas.openxmlformats.org/drawingml/2006/main" uri="{28A0092B-C50C-407E-A947-70E740481C1C}">
                           <a14:useLocalDpi val="0"/>
@@ -2688,7 +2688,7 @@
         </w:rPr>
         <w:t>(</w:t>
       </w:r>
-      <w:hyperlink r:id="R4c80194e74894f8c">
+      <w:hyperlink r:id="R1cc6c975f47246c5">
         <w:r>
           <w:rPr>
             <w:rStyle w:val="Hyperlink"/>
@@ -2894,10 +2894,10 @@
       </w:pPr>
       <w:r>
         <w:drawing>
-          <wp:inline wp14:editId="35F71439" wp14:anchorId="5C99EB4B">
+          <wp:inline wp14:editId="22210E9A" wp14:anchorId="5C99EB4B">
             <wp:extent cx="1866900" cy="381000"/>
             <wp:effectExtent l="0" t="0" r="0" b="0"/>
-            <wp:docPr id="1846475346" name="picture" title=""/>
+            <wp:docPr id="946293769" name="picture" title=""/>
             <wp:cNvGraphicFramePr>
               <a:graphicFrameLocks noChangeAspect="1"/>
             </wp:cNvGraphicFramePr>
@@ -2909,7 +2909,7 @@
                     <pic:cNvPicPr/>
                   </pic:nvPicPr>
                   <pic:blipFill>
-                    <a:blip r:embed="Rfb7f51d0b8944253">
+                    <a:blip r:embed="Re25729e32fe54e1a">
                       <a:extLst>
                         <a:ext xmlns:a="http://schemas.openxmlformats.org/drawingml/2006/main" uri="{28A0092B-C50C-407E-A947-70E740481C1C}">
                           <a14:useLocalDpi val="0"/>
@@ -2981,7 +2981,7 @@
         </w:rPr>
         <w:t>(</w:t>
       </w:r>
-      <w:hyperlink r:id="R15655c719b774ab4">
+      <w:hyperlink r:id="R31fc024a899c4c67">
         <w:r>
           <w:rPr>
             <w:rStyle w:val="Hyperlink"/>
@@ -3184,10 +3184,10 @@
       </w:pPr>
       <w:r>
         <w:drawing>
-          <wp:inline wp14:editId="0F51C060" wp14:anchorId="318207FA">
+          <wp:inline wp14:editId="3CCA53BD" wp14:anchorId="318207FA">
             <wp:extent cx="3714750" cy="4238625"/>
             <wp:effectExtent l="0" t="0" r="0" b="0"/>
-            <wp:docPr id="2086647395" name="picture" title=""/>
+            <wp:docPr id="2001051486" name="picture" title=""/>
             <wp:cNvGraphicFramePr>
               <a:graphicFrameLocks noChangeAspect="1"/>
             </wp:cNvGraphicFramePr>
@@ -3199,7 +3199,7 @@
                     <pic:cNvPicPr/>
                   </pic:nvPicPr>
                   <pic:blipFill>
-                    <a:blip r:embed="Rde5778b5d8604942">
+                    <a:blip r:embed="Re9d53319842e4b3d">
                       <a:extLst>
                         <a:ext xmlns:a="http://schemas.openxmlformats.org/drawingml/2006/main" uri="{28A0092B-C50C-407E-A947-70E740481C1C}">
                           <a14:useLocalDpi val="0"/>
@@ -3247,6 +3247,8 @@
       <w:r>
         <w:rPr>
           <w:rFonts w:ascii="Times New Roman" w:hAnsi="Times New Roman" w:eastAsia="Times New Roman" w:cs="Times New Roman"/>
+          <w:b w:val="1"/>
+          <w:bCs w:val="1"/>
           <w:sz w:val="24"/>
           <w:szCs w:val="24"/>
         </w:rPr>
@@ -3256,12 +3258,22 @@
       <w:r>
         <w:rPr>
           <w:rFonts w:ascii="Times New Roman" w:hAnsi="Times New Roman" w:eastAsia="Times New Roman" w:cs="Times New Roman"/>
-          <w:sz w:val="24"/>
-          <w:szCs w:val="24"/>
-        </w:rPr>
-        <w:t xml:space="preserve"> (</w:t>
-      </w:r>
-      <w:hyperlink r:id="R59f7024fc1464350">
+          <w:b w:val="1"/>
+          <w:bCs w:val="1"/>
+          <w:sz w:val="24"/>
+          <w:szCs w:val="24"/>
+        </w:rPr>
+        <w:t xml:space="preserve"> </w:t>
+      </w:r>
+      <w:r>
+        <w:rPr>
+          <w:rFonts w:ascii="Times New Roman" w:hAnsi="Times New Roman" w:eastAsia="Times New Roman" w:cs="Times New Roman"/>
+          <w:sz w:val="24"/>
+          <w:szCs w:val="24"/>
+        </w:rPr>
+        <w:t>(</w:t>
+      </w:r>
+      <w:hyperlink r:id="Raaa51fee51394c48">
         <w:r>
           <w:rPr>
             <w:rStyle w:val="Hyperlink"/>
@@ -3357,7 +3369,7 @@
         </w:rPr>
         <w:t xml:space="preserve">: </w:t>
       </w:r>
-      <w:hyperlink r:id="R84d8efea9fd34ca6">
+      <w:hyperlink r:id="R68fd36cf36fd485d">
         <w:r>
           <w:rPr>
             <w:rStyle w:val="Hyperlink"/>
@@ -3467,18 +3479,13 @@
         <w:spacing w:before="0" w:beforeAutospacing="off" w:after="0" w:afterAutospacing="off" w:line="360" w:lineRule="auto"/>
         <w:ind w:left="360" w:right="0"/>
         <w:jc w:val="both"/>
-        <w:rPr>
-          <w:rFonts w:ascii="Times New Roman" w:hAnsi="Times New Roman" w:eastAsia="Times New Roman" w:cs="Times New Roman"/>
-          <w:sz w:val="24"/>
-          <w:szCs w:val="24"/>
-        </w:rPr>
       </w:pPr>
       <w:r>
         <w:drawing>
-          <wp:inline wp14:editId="3939A406" wp14:anchorId="6CFD1AAD">
+          <wp:inline wp14:editId="74B3F8A0" wp14:anchorId="6CFD1AAD">
             <wp:extent cx="3829050" cy="4238625"/>
             <wp:effectExtent l="0" t="0" r="0" b="0"/>
-            <wp:docPr id="2078436931" name="picture" title=""/>
+            <wp:docPr id="614417903" name="picture" title=""/>
             <wp:cNvGraphicFramePr>
               <a:graphicFrameLocks noChangeAspect="1"/>
             </wp:cNvGraphicFramePr>
@@ -3490,7 +3497,7 @@
                     <pic:cNvPicPr/>
                   </pic:nvPicPr>
                   <pic:blipFill>
-                    <a:blip r:embed="R18c55c4209634bb1">
+                    <a:blip r:embed="R8827aa270b4a49be">
                       <a:extLst>
                         <a:ext xmlns:a="http://schemas.openxmlformats.org/drawingml/2006/main" uri="{28A0092B-C50C-407E-A947-70E740481C1C}">
                           <a14:useLocalDpi val="0"/>
@@ -3517,6 +3524,2995 @@
         </w:drawing>
       </w:r>
     </w:p>
+    <w:p w14:noSpellErr="1">
+      <w:pPr>
+        <w:pStyle w:val="Normal"/>
+        <w:bidi w:val="0"/>
+        <w:spacing w:before="0" w:beforeAutospacing="off" w:after="0" w:afterAutospacing="off" w:line="360" w:lineRule="auto"/>
+        <w:ind w:left="360" w:right="0"/>
+        <w:jc w:val="both"/>
+        <w:rPr>
+          <w:rFonts w:ascii="Times New Roman" w:hAnsi="Times New Roman" w:eastAsia="Times New Roman" w:cs="Times New Roman"/>
+          <w:sz w:val="24"/>
+          <w:szCs w:val="24"/>
+        </w:rPr>
+      </w:pPr>
+    </w:p>
+    <w:p>
+      <w:pPr>
+        <w:pStyle w:val="Normal"/>
+        <w:bidi w:val="0"/>
+        <w:spacing w:before="0" w:beforeAutospacing="off" w:after="160" w:afterAutospacing="off" w:line="360" w:lineRule="auto"/>
+        <w:ind w:left="0" w:right="0"/>
+        <w:jc w:val="both"/>
+        <w:rPr>
+          <w:rFonts w:ascii="Times New Roman" w:hAnsi="Times New Roman" w:eastAsia="Times New Roman" w:cs="Times New Roman"/>
+          <w:b w:val="0"/>
+          <w:bCs w:val="0"/>
+          <w:noProof w:val="0"/>
+          <w:sz w:val="24"/>
+          <w:szCs w:val="24"/>
+          <w:u w:val="single"/>
+          <w:lang w:val="en-US"/>
+        </w:rPr>
+      </w:pPr>
+      <w:r>
+        <w:rPr>
+          <w:rFonts w:ascii="Times New Roman" w:hAnsi="Times New Roman" w:eastAsia="Times New Roman" w:cs="Times New Roman"/>
+          <w:b w:val="0"/>
+          <w:bCs w:val="0"/>
+          <w:noProof w:val="0"/>
+          <w:sz w:val="24"/>
+          <w:szCs w:val="24"/>
+          <w:u w:val="single"/>
+          <w:lang w:val="en-US"/>
+        </w:rPr>
+        <w:t xml:space="preserve">Class Name: </w:t>
+      </w:r>
+      <w:proofErr w:type="spellStart"/>
+      <w:r>
+        <w:rPr>
+          <w:rFonts w:ascii="Times New Roman" w:hAnsi="Times New Roman" w:eastAsia="Times New Roman" w:cs="Times New Roman"/>
+          <w:b w:val="0"/>
+          <w:bCs w:val="0"/>
+          <w:noProof w:val="0"/>
+          <w:sz w:val="24"/>
+          <w:szCs w:val="24"/>
+          <w:u w:val="single"/>
+          <w:lang w:val="en-US"/>
+        </w:rPr>
+        <w:t>Air</w:t>
+      </w:r>
+      <w:r>
+        <w:rPr>
+          <w:rFonts w:ascii="Times New Roman" w:hAnsi="Times New Roman" w:eastAsia="Times New Roman" w:cs="Times New Roman"/>
+          <w:b w:val="0"/>
+          <w:bCs w:val="0"/>
+          <w:noProof w:val="0"/>
+          <w:sz w:val="24"/>
+          <w:szCs w:val="24"/>
+          <w:u w:val="single"/>
+          <w:lang w:val="en-US"/>
+        </w:rPr>
+        <w:t>plane</w:t>
+      </w:r>
+      <w:r>
+        <w:rPr>
+          <w:rFonts w:ascii="Times New Roman" w:hAnsi="Times New Roman" w:eastAsia="Times New Roman" w:cs="Times New Roman"/>
+          <w:b w:val="0"/>
+          <w:bCs w:val="0"/>
+          <w:noProof w:val="0"/>
+          <w:sz w:val="24"/>
+          <w:szCs w:val="24"/>
+          <w:u w:val="single"/>
+          <w:lang w:val="en-US"/>
+        </w:rPr>
+        <w:t>ServiceRest</w:t>
+      </w:r>
+      <w:proofErr w:type="spellEnd"/>
+    </w:p>
+    <w:p w14:noSpellErr="1">
+      <w:pPr>
+        <w:pStyle w:val="ListParagraph"/>
+        <w:numPr>
+          <w:ilvl w:val="0"/>
+          <w:numId w:val="3"/>
+        </w:numPr>
+        <w:bidi w:val="0"/>
+        <w:spacing w:before="0" w:beforeAutospacing="off" w:after="160" w:afterAutospacing="off" w:line="360" w:lineRule="auto"/>
+        <w:ind w:right="0"/>
+        <w:jc w:val="both"/>
+        <w:rPr>
+          <w:rFonts w:ascii="Times New Roman" w:hAnsi="Times New Roman" w:eastAsia="Times New Roman" w:cs="Times New Roman" w:asciiTheme="minorAscii" w:hAnsiTheme="minorAscii" w:eastAsiaTheme="minorAscii" w:cstheme="minorAscii"/>
+          <w:noProof w:val="0"/>
+          <w:sz w:val="24"/>
+          <w:szCs w:val="24"/>
+          <w:u w:val="single"/>
+          <w:lang w:val="en-US"/>
+        </w:rPr>
+      </w:pPr>
+      <w:r>
+        <w:rPr>
+          <w:rFonts w:ascii="Times New Roman" w:hAnsi="Times New Roman" w:eastAsia="Times New Roman" w:cs="Times New Roman"/>
+          <w:b w:val="1"/>
+          <w:bCs w:val="1"/>
+          <w:noProof w:val="0"/>
+          <w:sz w:val="24"/>
+          <w:szCs w:val="24"/>
+          <w:u w:val="none"/>
+          <w:lang w:val="en-US"/>
+        </w:rPr>
+        <w:t xml:space="preserve">create </w:t>
+      </w:r>
+      <w:r>
+        <w:rPr>
+          <w:rFonts w:ascii="Times New Roman" w:hAnsi="Times New Roman" w:eastAsia="Times New Roman" w:cs="Times New Roman"/>
+          <w:b w:val="0"/>
+          <w:bCs w:val="0"/>
+          <w:noProof w:val="0"/>
+          <w:sz w:val="24"/>
+          <w:szCs w:val="24"/>
+          <w:u w:val="none"/>
+          <w:lang w:val="en-US"/>
+        </w:rPr>
+        <w:t>(</w:t>
+      </w:r>
+      <w:hyperlink r:id="Rad00330571b94a81">
+        <w:r>
+          <w:rPr>
+            <w:rStyle w:val="Hyperlink"/>
+            <w:b w:val="0"/>
+            <w:bCs w:val="0"/>
+            <w:i w:val="0"/>
+            <w:iCs w:val="0"/>
+            <w:noProof w:val="0"/>
+            <w:color w:val="505050"/>
+            <w:sz w:val="18"/>
+            <w:szCs w:val="18"/>
+            <w:lang w:val="en-US"/>
+          </w:rPr>
+          <w:t>http://localhost:8080/airlinesWebApp-0.0.1-SNAPSHOT/rs/airplane</w:t>
+        </w:r>
+      </w:hyperlink>
+      <w:r>
+        <w:rPr>
+          <w:rFonts w:ascii="Times New Roman" w:hAnsi="Times New Roman" w:eastAsia="Times New Roman" w:cs="Times New Roman"/>
+          <w:b w:val="0"/>
+          <w:bCs w:val="0"/>
+          <w:noProof w:val="0"/>
+          <w:sz w:val="24"/>
+          <w:szCs w:val="24"/>
+          <w:u w:val="none"/>
+          <w:lang w:val="en-US"/>
+        </w:rPr>
+        <w:t>)</w:t>
+      </w:r>
+    </w:p>
+    <w:p>
+      <w:pPr>
+        <w:pStyle w:val="Normal"/>
+        <w:bidi w:val="0"/>
+        <w:spacing w:before="0" w:beforeAutospacing="off" w:after="160" w:afterAutospacing="off" w:line="360" w:lineRule="auto"/>
+        <w:ind w:left="360" w:right="0"/>
+        <w:jc w:val="both"/>
+        <w:rPr>
+          <w:rFonts w:ascii="Times New Roman" w:hAnsi="Times New Roman" w:eastAsia="Times New Roman" w:cs="Times New Roman"/>
+          <w:b w:val="0"/>
+          <w:bCs w:val="0"/>
+          <w:noProof w:val="0"/>
+          <w:sz w:val="24"/>
+          <w:szCs w:val="24"/>
+          <w:u w:val="none"/>
+          <w:lang w:val="en-US"/>
+        </w:rPr>
+      </w:pPr>
+      <w:r>
+        <w:rPr>
+          <w:rFonts w:ascii="Times New Roman" w:hAnsi="Times New Roman" w:eastAsia="Times New Roman" w:cs="Times New Roman"/>
+          <w:b w:val="0"/>
+          <w:bCs w:val="0"/>
+          <w:noProof w:val="0"/>
+          <w:sz w:val="24"/>
+          <w:szCs w:val="24"/>
+          <w:u w:val="none"/>
+          <w:lang w:val="en-US"/>
+        </w:rPr>
+        <w:t xml:space="preserve">A post type method which creates an airplane entity by accepting a JSON String in as parameter in </w:t>
+      </w:r>
+      <w:proofErr w:type="spellStart"/>
+      <w:r>
+        <w:rPr>
+          <w:rFonts w:ascii="Times New Roman" w:hAnsi="Times New Roman" w:eastAsia="Times New Roman" w:cs="Times New Roman"/>
+          <w:b w:val="0"/>
+          <w:bCs w:val="0"/>
+          <w:noProof w:val="0"/>
+          <w:sz w:val="24"/>
+          <w:szCs w:val="24"/>
+          <w:u w:val="none"/>
+          <w:lang w:val="en-US"/>
+        </w:rPr>
+        <w:t>requets</w:t>
+      </w:r>
+      <w:proofErr w:type="spellEnd"/>
+      <w:r>
+        <w:rPr>
+          <w:rFonts w:ascii="Times New Roman" w:hAnsi="Times New Roman" w:eastAsia="Times New Roman" w:cs="Times New Roman"/>
+          <w:b w:val="0"/>
+          <w:bCs w:val="0"/>
+          <w:noProof w:val="0"/>
+          <w:sz w:val="24"/>
+          <w:szCs w:val="24"/>
+          <w:u w:val="none"/>
+          <w:lang w:val="en-US"/>
+        </w:rPr>
+        <w:t xml:space="preserve"> body</w:t>
+      </w:r>
+    </w:p>
+    <w:p w14:noSpellErr="1">
+      <w:pPr>
+        <w:pStyle w:val="Normal"/>
+        <w:bidi w:val="0"/>
+        <w:spacing w:before="0" w:beforeAutospacing="off" w:after="160" w:afterAutospacing="off" w:line="360" w:lineRule="auto"/>
+        <w:ind w:left="360" w:right="0"/>
+        <w:jc w:val="both"/>
+        <w:rPr>
+          <w:rFonts w:ascii="Times New Roman" w:hAnsi="Times New Roman" w:eastAsia="Times New Roman" w:cs="Times New Roman"/>
+          <w:b w:val="0"/>
+          <w:bCs w:val="0"/>
+          <w:noProof w:val="0"/>
+          <w:sz w:val="24"/>
+          <w:szCs w:val="24"/>
+          <w:u w:val="none"/>
+          <w:lang w:val="en-US"/>
+        </w:rPr>
+      </w:pPr>
+      <w:r>
+        <w:rPr>
+          <w:rFonts w:ascii="Times New Roman" w:hAnsi="Times New Roman" w:eastAsia="Times New Roman" w:cs="Times New Roman"/>
+          <w:b w:val="0"/>
+          <w:bCs w:val="0"/>
+          <w:noProof w:val="0"/>
+          <w:sz w:val="24"/>
+          <w:szCs w:val="24"/>
+          <w:u w:val="single"/>
+          <w:lang w:val="en-US"/>
+        </w:rPr>
+        <w:t>Example Request</w:t>
+      </w:r>
+      <w:r>
+        <w:rPr>
+          <w:rFonts w:ascii="Times New Roman" w:hAnsi="Times New Roman" w:eastAsia="Times New Roman" w:cs="Times New Roman"/>
+          <w:b w:val="0"/>
+          <w:bCs w:val="0"/>
+          <w:noProof w:val="0"/>
+          <w:sz w:val="24"/>
+          <w:szCs w:val="24"/>
+          <w:u w:val="none"/>
+          <w:lang w:val="en-US"/>
+        </w:rPr>
+        <w:t>:</w:t>
+      </w:r>
+    </w:p>
+    <w:p>
+      <w:pPr>
+        <w:pStyle w:val="Normal"/>
+        <w:bidi w:val="0"/>
+        <w:spacing w:before="0" w:beforeAutospacing="off" w:after="160" w:afterAutospacing="off" w:line="360" w:lineRule="auto"/>
+        <w:ind w:left="360" w:right="0"/>
+        <w:jc w:val="both"/>
+      </w:pPr>
+      <w:hyperlink r:id="R3b362dd6f34c44dd">
+        <w:r>
+          <w:rPr>
+            <w:rStyle w:val="Hyperlink"/>
+            <w:rFonts w:ascii="Times New Roman" w:hAnsi="Times New Roman" w:eastAsia="Times New Roman" w:cs="Times New Roman"/>
+            <w:b w:val="0"/>
+            <w:bCs w:val="0"/>
+            <w:i w:val="0"/>
+            <w:iCs w:val="0"/>
+            <w:noProof w:val="0"/>
+            <w:color w:val="505050"/>
+            <w:sz w:val="18"/>
+            <w:szCs w:val="18"/>
+            <w:lang w:val="en-US"/>
+          </w:rPr>
+          <w:t>http://localhost:8080/airlinesWebApp-0.0.1-SNAPSHOT/rs/airplane</w:t>
+        </w:r>
+      </w:hyperlink>
+    </w:p>
+    <w:p w14:noSpellErr="1">
+      <w:pPr>
+        <w:bidi w:val="0"/>
+        <w:ind w:firstLine="360"/>
+        <w:jc w:val="both"/>
+      </w:pPr>
+      <w:r>
+        <w:rPr>
+          <w:rFonts w:ascii="Times New Roman" w:hAnsi="Times New Roman" w:eastAsia="Times New Roman" w:cs="Times New Roman"/>
+          <w:noProof w:val="0"/>
+          <w:sz w:val="18"/>
+          <w:szCs w:val="18"/>
+          <w:lang w:val="en-US"/>
+        </w:rPr>
+        <w:t>{</w:t>
+      </w:r>
+    </w:p>
+    <w:p w14:noSpellErr="1">
+      <w:pPr>
+        <w:bidi w:val="0"/>
+        <w:ind w:firstLine="360"/>
+        <w:jc w:val="both"/>
+      </w:pPr>
+      <w:r>
+        <w:rPr>
+          <w:rFonts w:ascii="Times New Roman" w:hAnsi="Times New Roman" w:eastAsia="Times New Roman" w:cs="Times New Roman"/>
+          <w:noProof w:val="0"/>
+          <w:sz w:val="18"/>
+          <w:szCs w:val="18"/>
+          <w:lang w:val="en-US"/>
+        </w:rPr>
+        <w:t xml:space="preserve">    "serialnr":"456", </w:t>
+      </w:r>
+    </w:p>
+    <w:p w14:noSpellErr="1">
+      <w:pPr>
+        <w:bidi w:val="0"/>
+        <w:ind w:firstLine="360"/>
+        <w:jc w:val="both"/>
+      </w:pPr>
+      <w:r>
+        <w:rPr>
+          <w:rFonts w:ascii="Times New Roman" w:hAnsi="Times New Roman" w:eastAsia="Times New Roman" w:cs="Times New Roman"/>
+          <w:noProof w:val="0"/>
+          <w:sz w:val="18"/>
+          <w:szCs w:val="18"/>
+          <w:lang w:val="en-US"/>
+        </w:rPr>
+        <w:t xml:space="preserve">    "model": "A380", </w:t>
+      </w:r>
+    </w:p>
+    <w:p w14:noSpellErr="1">
+      <w:pPr>
+        <w:bidi w:val="0"/>
+        <w:ind w:firstLine="360"/>
+        <w:jc w:val="both"/>
+      </w:pPr>
+      <w:r>
+        <w:rPr>
+          <w:rFonts w:ascii="Times New Roman" w:hAnsi="Times New Roman" w:eastAsia="Times New Roman" w:cs="Times New Roman"/>
+          <w:noProof w:val="0"/>
+          <w:sz w:val="18"/>
+          <w:szCs w:val="18"/>
+          <w:lang w:val="en-US"/>
+        </w:rPr>
+        <w:t xml:space="preserve">    "capacity":120</w:t>
+      </w:r>
+    </w:p>
+    <w:p w14:noSpellErr="1">
+      <w:pPr>
+        <w:pStyle w:val="Normal"/>
+        <w:bidi w:val="0"/>
+        <w:spacing w:before="0" w:beforeAutospacing="off" w:after="160" w:afterAutospacing="off" w:line="360" w:lineRule="auto"/>
+        <w:ind w:left="360" w:right="0"/>
+        <w:jc w:val="both"/>
+      </w:pPr>
+      <w:r>
+        <w:rPr>
+          <w:rFonts w:ascii="Times New Roman" w:hAnsi="Times New Roman" w:eastAsia="Times New Roman" w:cs="Times New Roman"/>
+          <w:noProof w:val="0"/>
+          <w:sz w:val="18"/>
+          <w:szCs w:val="18"/>
+          <w:lang w:val="en-US"/>
+        </w:rPr>
+        <w:t>}</w:t>
+      </w:r>
+    </w:p>
+    <w:p w14:noSpellErr="1">
+      <w:pPr>
+        <w:pStyle w:val="Normal"/>
+        <w:bidi w:val="0"/>
+        <w:spacing w:before="0" w:beforeAutospacing="off" w:after="160" w:afterAutospacing="off" w:line="360" w:lineRule="auto"/>
+        <w:ind w:left="360" w:right="0"/>
+        <w:jc w:val="both"/>
+        <w:rPr>
+          <w:rFonts w:ascii="Times New Roman" w:hAnsi="Times New Roman" w:eastAsia="Times New Roman" w:cs="Times New Roman"/>
+          <w:b w:val="0"/>
+          <w:bCs w:val="0"/>
+          <w:noProof w:val="0"/>
+          <w:sz w:val="24"/>
+          <w:szCs w:val="24"/>
+          <w:u w:val="none"/>
+          <w:lang w:val="en-US"/>
+        </w:rPr>
+      </w:pPr>
+      <w:r>
+        <w:rPr>
+          <w:rFonts w:ascii="Times New Roman" w:hAnsi="Times New Roman" w:eastAsia="Times New Roman" w:cs="Times New Roman"/>
+          <w:b w:val="0"/>
+          <w:bCs w:val="0"/>
+          <w:noProof w:val="0"/>
+          <w:sz w:val="24"/>
+          <w:szCs w:val="24"/>
+          <w:u w:val="single"/>
+          <w:lang w:val="en-US"/>
+        </w:rPr>
+        <w:t>Example Response</w:t>
+      </w:r>
+      <w:r>
+        <w:rPr>
+          <w:rFonts w:ascii="Times New Roman" w:hAnsi="Times New Roman" w:eastAsia="Times New Roman" w:cs="Times New Roman"/>
+          <w:b w:val="0"/>
+          <w:bCs w:val="0"/>
+          <w:noProof w:val="0"/>
+          <w:sz w:val="24"/>
+          <w:szCs w:val="24"/>
+          <w:u w:val="none"/>
+          <w:lang w:val="en-US"/>
+        </w:rPr>
+        <w:t>:</w:t>
+      </w:r>
+    </w:p>
+    <w:p w14:noSpellErr="1">
+      <w:pPr>
+        <w:pStyle w:val="Normal"/>
+        <w:bidi w:val="0"/>
+        <w:spacing w:before="0" w:beforeAutospacing="off" w:after="160" w:afterAutospacing="off" w:line="360" w:lineRule="auto"/>
+        <w:ind w:left="360" w:right="0"/>
+        <w:jc w:val="both"/>
+        <w:rPr>
+          <w:rFonts w:ascii="Times New Roman" w:hAnsi="Times New Roman" w:eastAsia="Times New Roman" w:cs="Times New Roman"/>
+          <w:b w:val="0"/>
+          <w:bCs w:val="0"/>
+          <w:noProof w:val="0"/>
+          <w:sz w:val="24"/>
+          <w:szCs w:val="24"/>
+          <w:u w:val="none"/>
+          <w:lang w:val="en-US"/>
+        </w:rPr>
+      </w:pPr>
+      <w:r>
+        <w:drawing>
+          <wp:inline wp14:editId="557232FC" wp14:anchorId="62B541D3">
+            <wp:extent cx="1781175" cy="371475"/>
+            <wp:effectExtent l="0" t="0" r="0" b="0"/>
+            <wp:docPr id="2081102678" name="picture" title=""/>
+            <wp:cNvGraphicFramePr>
+              <a:graphicFrameLocks noChangeAspect="1"/>
+            </wp:cNvGraphicFramePr>
+            <a:graphic>
+              <a:graphicData uri="http://schemas.openxmlformats.org/drawingml/2006/picture">
+                <pic:pic>
+                  <pic:nvPicPr>
+                    <pic:cNvPr id="0" name="picture"/>
+                    <pic:cNvPicPr/>
+                  </pic:nvPicPr>
+                  <pic:blipFill>
+                    <a:blip r:embed="R2bf0a59f6a6b4e28">
+                      <a:extLst>
+                        <a:ext xmlns:a="http://schemas.openxmlformats.org/drawingml/2006/main" uri="{28A0092B-C50C-407E-A947-70E740481C1C}">
+                          <a14:useLocalDpi val="0"/>
+                        </a:ext>
+                      </a:extLst>
+                    </a:blip>
+                    <a:stretch>
+                      <a:fillRect/>
+                    </a:stretch>
+                  </pic:blipFill>
+                  <pic:spPr>
+                    <a:xfrm>
+                      <a:off x="0" y="0"/>
+                      <a:ext cx="1781175" cy="371475"/>
+                    </a:xfrm>
+                    <a:prstGeom prst="rect">
+                      <a:avLst/>
+                    </a:prstGeom>
+                  </pic:spPr>
+                </pic:pic>
+              </a:graphicData>
+            </a:graphic>
+          </wp:inline>
+        </w:drawing>
+      </w:r>
+    </w:p>
+    <w:p>
+      <w:pPr>
+        <w:pStyle w:val="ListParagraph"/>
+        <w:numPr>
+          <w:ilvl w:val="0"/>
+          <w:numId w:val="3"/>
+        </w:numPr>
+        <w:bidi w:val="0"/>
+        <w:spacing w:before="0" w:beforeAutospacing="off" w:after="160" w:afterAutospacing="off" w:line="360" w:lineRule="auto"/>
+        <w:ind w:right="0"/>
+        <w:jc w:val="both"/>
+        <w:rPr>
+          <w:rFonts w:ascii="Times New Roman" w:hAnsi="Times New Roman" w:eastAsia="Times New Roman" w:cs="Times New Roman" w:asciiTheme="minorAscii" w:hAnsiTheme="minorAscii" w:eastAsiaTheme="minorAscii" w:cstheme="minorAscii"/>
+          <w:noProof w:val="0"/>
+          <w:sz w:val="24"/>
+          <w:szCs w:val="24"/>
+          <w:u w:val="none"/>
+          <w:lang w:val="en-US"/>
+        </w:rPr>
+      </w:pPr>
+      <w:proofErr w:type="spellStart"/>
+      <w:r>
+        <w:rPr>
+          <w:rFonts w:ascii="Times New Roman" w:hAnsi="Times New Roman" w:eastAsia="Times New Roman" w:cs="Times New Roman"/>
+          <w:b w:val="1"/>
+          <w:bCs w:val="1"/>
+          <w:noProof w:val="0"/>
+          <w:sz w:val="24"/>
+          <w:szCs w:val="24"/>
+          <w:u w:val="none"/>
+          <w:lang w:val="en-US"/>
+        </w:rPr>
+        <w:t>getAll</w:t>
+      </w:r>
+      <w:proofErr w:type="spellEnd"/>
+      <w:r>
+        <w:rPr>
+          <w:rFonts w:ascii="Times New Roman" w:hAnsi="Times New Roman" w:eastAsia="Times New Roman" w:cs="Times New Roman"/>
+          <w:b w:val="1"/>
+          <w:bCs w:val="1"/>
+          <w:noProof w:val="0"/>
+          <w:sz w:val="24"/>
+          <w:szCs w:val="24"/>
+          <w:u w:val="none"/>
+          <w:lang w:val="en-US"/>
+        </w:rPr>
+        <w:t xml:space="preserve"> </w:t>
+      </w:r>
+      <w:r>
+        <w:rPr>
+          <w:rFonts w:ascii="Times New Roman" w:hAnsi="Times New Roman" w:eastAsia="Times New Roman" w:cs="Times New Roman"/>
+          <w:b w:val="0"/>
+          <w:bCs w:val="0"/>
+          <w:noProof w:val="0"/>
+          <w:sz w:val="24"/>
+          <w:szCs w:val="24"/>
+          <w:u w:val="none"/>
+          <w:lang w:val="en-US"/>
+        </w:rPr>
+        <w:t>(</w:t>
+      </w:r>
+      <w:hyperlink r:id="R8d966e2011a1465c">
+        <w:r>
+          <w:rPr>
+            <w:rStyle w:val="Hyperlink"/>
+            <w:b w:val="0"/>
+            <w:bCs w:val="0"/>
+            <w:i w:val="0"/>
+            <w:iCs w:val="0"/>
+            <w:noProof w:val="0"/>
+            <w:color w:val="505050"/>
+            <w:sz w:val="18"/>
+            <w:szCs w:val="18"/>
+            <w:lang w:val="en-US"/>
+          </w:rPr>
+          <w:t>http://localhost:8080/airlinesWebApp-0.0.1-SNAPSHOT/rs/airplane</w:t>
+        </w:r>
+      </w:hyperlink>
+      <w:r>
+        <w:rPr>
+          <w:rFonts w:ascii="Times New Roman" w:hAnsi="Times New Roman" w:eastAsia="Times New Roman" w:cs="Times New Roman"/>
+          <w:b w:val="0"/>
+          <w:bCs w:val="0"/>
+          <w:noProof w:val="0"/>
+          <w:sz w:val="24"/>
+          <w:szCs w:val="24"/>
+          <w:u w:val="none"/>
+          <w:lang w:val="en-US"/>
+        </w:rPr>
+        <w:t>)</w:t>
+      </w:r>
+    </w:p>
+    <w:p>
+      <w:pPr>
+        <w:pStyle w:val="Normal"/>
+        <w:bidi w:val="0"/>
+        <w:spacing w:before="0" w:beforeAutospacing="off" w:after="160" w:afterAutospacing="off" w:line="360" w:lineRule="auto"/>
+        <w:ind w:left="360" w:right="0"/>
+        <w:jc w:val="both"/>
+        <w:rPr>
+          <w:rFonts w:ascii="Times New Roman" w:hAnsi="Times New Roman" w:eastAsia="Times New Roman" w:cs="Times New Roman"/>
+          <w:b w:val="0"/>
+          <w:bCs w:val="0"/>
+          <w:noProof w:val="0"/>
+          <w:sz w:val="24"/>
+          <w:szCs w:val="24"/>
+          <w:u w:val="none"/>
+          <w:lang w:val="en-US"/>
+        </w:rPr>
+      </w:pPr>
+      <w:r>
+        <w:rPr>
+          <w:rFonts w:ascii="Times New Roman" w:hAnsi="Times New Roman" w:eastAsia="Times New Roman" w:cs="Times New Roman"/>
+          <w:b w:val="0"/>
+          <w:bCs w:val="0"/>
+          <w:noProof w:val="0"/>
+          <w:sz w:val="24"/>
+          <w:szCs w:val="24"/>
+          <w:u w:val="none"/>
+          <w:lang w:val="en-US"/>
+        </w:rPr>
+        <w:t xml:space="preserve">A get type method which displays all the airplane entities that are present in </w:t>
+      </w:r>
+      <w:proofErr w:type="spellStart"/>
+      <w:r>
+        <w:rPr>
+          <w:rFonts w:ascii="Times New Roman" w:hAnsi="Times New Roman" w:eastAsia="Times New Roman" w:cs="Times New Roman"/>
+          <w:b w:val="0"/>
+          <w:bCs w:val="0"/>
+          <w:noProof w:val="0"/>
+          <w:sz w:val="24"/>
+          <w:szCs w:val="24"/>
+          <w:u w:val="none"/>
+          <w:lang w:val="en-US"/>
+        </w:rPr>
+        <w:t>datatabase</w:t>
+      </w:r>
+      <w:proofErr w:type="spellEnd"/>
+      <w:r>
+        <w:rPr>
+          <w:rFonts w:ascii="Times New Roman" w:hAnsi="Times New Roman" w:eastAsia="Times New Roman" w:cs="Times New Roman"/>
+          <w:b w:val="0"/>
+          <w:bCs w:val="0"/>
+          <w:noProof w:val="0"/>
+          <w:sz w:val="24"/>
+          <w:szCs w:val="24"/>
+          <w:u w:val="none"/>
+          <w:lang w:val="en-US"/>
+        </w:rPr>
+        <w:t>. We do not need to pass any parameter herewith.</w:t>
+      </w:r>
+    </w:p>
+    <w:p w14:noSpellErr="1">
+      <w:pPr>
+        <w:pStyle w:val="Normal"/>
+        <w:bidi w:val="0"/>
+        <w:spacing w:before="0" w:beforeAutospacing="off" w:after="160" w:afterAutospacing="off" w:line="360" w:lineRule="auto"/>
+        <w:ind w:left="360" w:right="0"/>
+        <w:jc w:val="both"/>
+        <w:rPr>
+          <w:rFonts w:ascii="Times New Roman" w:hAnsi="Times New Roman" w:eastAsia="Times New Roman" w:cs="Times New Roman"/>
+          <w:b w:val="0"/>
+          <w:bCs w:val="0"/>
+          <w:noProof w:val="0"/>
+          <w:sz w:val="24"/>
+          <w:szCs w:val="24"/>
+          <w:u w:val="none"/>
+          <w:lang w:val="en-US"/>
+        </w:rPr>
+      </w:pPr>
+      <w:r>
+        <w:rPr>
+          <w:rFonts w:ascii="Times New Roman" w:hAnsi="Times New Roman" w:eastAsia="Times New Roman" w:cs="Times New Roman"/>
+          <w:b w:val="0"/>
+          <w:bCs w:val="0"/>
+          <w:noProof w:val="0"/>
+          <w:sz w:val="24"/>
+          <w:szCs w:val="24"/>
+          <w:u w:val="single"/>
+          <w:lang w:val="en-US"/>
+        </w:rPr>
+        <w:t>Example Request</w:t>
+      </w:r>
+      <w:r>
+        <w:rPr>
+          <w:rFonts w:ascii="Times New Roman" w:hAnsi="Times New Roman" w:eastAsia="Times New Roman" w:cs="Times New Roman"/>
+          <w:b w:val="0"/>
+          <w:bCs w:val="0"/>
+          <w:noProof w:val="0"/>
+          <w:sz w:val="24"/>
+          <w:szCs w:val="24"/>
+          <w:u w:val="none"/>
+          <w:lang w:val="en-US"/>
+        </w:rPr>
+        <w:t>:</w:t>
+      </w:r>
+    </w:p>
+    <w:p>
+      <w:pPr>
+        <w:pStyle w:val="Normal"/>
+        <w:bidi w:val="0"/>
+        <w:spacing w:before="0" w:beforeAutospacing="off" w:after="160" w:afterAutospacing="off" w:line="360" w:lineRule="auto"/>
+        <w:ind w:left="360" w:right="0"/>
+        <w:jc w:val="both"/>
+      </w:pPr>
+      <w:hyperlink r:id="Rcab20f92f9504168">
+        <w:r>
+          <w:rPr>
+            <w:rStyle w:val="Hyperlink"/>
+            <w:rFonts w:ascii="Times New Roman" w:hAnsi="Times New Roman" w:eastAsia="Times New Roman" w:cs="Times New Roman"/>
+            <w:b w:val="0"/>
+            <w:bCs w:val="0"/>
+            <w:i w:val="0"/>
+            <w:iCs w:val="0"/>
+            <w:noProof w:val="0"/>
+            <w:color w:val="505050"/>
+            <w:sz w:val="18"/>
+            <w:szCs w:val="18"/>
+            <w:lang w:val="en-US"/>
+          </w:rPr>
+          <w:t>http://localhost:8080/airlinesWebApp-0.0.1-SNAPSHOT/rs/airplane</w:t>
+        </w:r>
+      </w:hyperlink>
+    </w:p>
+    <w:p w14:noSpellErr="1">
+      <w:pPr>
+        <w:pStyle w:val="Normal"/>
+        <w:bidi w:val="0"/>
+        <w:spacing w:before="0" w:beforeAutospacing="off" w:after="160" w:afterAutospacing="off" w:line="360" w:lineRule="auto"/>
+        <w:ind w:left="360" w:right="0"/>
+        <w:jc w:val="both"/>
+        <w:rPr>
+          <w:rFonts w:ascii="Times New Roman" w:hAnsi="Times New Roman" w:eastAsia="Times New Roman" w:cs="Times New Roman"/>
+          <w:b w:val="0"/>
+          <w:bCs w:val="0"/>
+          <w:noProof w:val="0"/>
+          <w:sz w:val="24"/>
+          <w:szCs w:val="24"/>
+          <w:u w:val="none"/>
+          <w:lang w:val="en-US"/>
+        </w:rPr>
+      </w:pPr>
+      <w:r>
+        <w:rPr>
+          <w:rFonts w:ascii="Times New Roman" w:hAnsi="Times New Roman" w:eastAsia="Times New Roman" w:cs="Times New Roman"/>
+          <w:b w:val="0"/>
+          <w:bCs w:val="0"/>
+          <w:noProof w:val="0"/>
+          <w:sz w:val="24"/>
+          <w:szCs w:val="24"/>
+          <w:u w:val="single"/>
+          <w:lang w:val="en-US"/>
+        </w:rPr>
+        <w:t>Example Response</w:t>
+      </w:r>
+      <w:r>
+        <w:rPr>
+          <w:rFonts w:ascii="Times New Roman" w:hAnsi="Times New Roman" w:eastAsia="Times New Roman" w:cs="Times New Roman"/>
+          <w:b w:val="0"/>
+          <w:bCs w:val="0"/>
+          <w:noProof w:val="0"/>
+          <w:sz w:val="24"/>
+          <w:szCs w:val="24"/>
+          <w:u w:val="none"/>
+          <w:lang w:val="en-US"/>
+        </w:rPr>
+        <w:t>:</w:t>
+      </w:r>
+    </w:p>
+    <w:p>
+      <w:pPr>
+        <w:pStyle w:val="Normal"/>
+        <w:bidi w:val="0"/>
+        <w:spacing w:before="0" w:beforeAutospacing="off" w:after="160" w:afterAutospacing="off" w:line="360" w:lineRule="auto"/>
+        <w:ind w:left="360" w:right="0"/>
+        <w:jc w:val="both"/>
+        <w:rPr>
+          <w:rFonts w:ascii="Times New Roman" w:hAnsi="Times New Roman" w:eastAsia="Times New Roman" w:cs="Times New Roman"/>
+          <w:b w:val="0"/>
+          <w:bCs w:val="0"/>
+          <w:noProof w:val="0"/>
+          <w:sz w:val="24"/>
+          <w:szCs w:val="24"/>
+          <w:u w:val="none"/>
+          <w:lang w:val="en-US"/>
+        </w:rPr>
+      </w:pPr>
+      <w:r>
+        <w:drawing>
+          <wp:inline wp14:editId="6198CCD2" wp14:anchorId="6ADF9D94">
+            <wp:extent cx="2009775" cy="1381125"/>
+            <wp:effectExtent l="0" t="0" r="0" b="0"/>
+            <wp:docPr id="1065070703" name="picture" title=""/>
+            <wp:cNvGraphicFramePr>
+              <a:graphicFrameLocks noChangeAspect="1"/>
+            </wp:cNvGraphicFramePr>
+            <a:graphic>
+              <a:graphicData uri="http://schemas.openxmlformats.org/drawingml/2006/picture">
+                <pic:pic>
+                  <pic:nvPicPr>
+                    <pic:cNvPr id="0" name="picture"/>
+                    <pic:cNvPicPr/>
+                  </pic:nvPicPr>
+                  <pic:blipFill>
+                    <a:blip r:embed="Re90413d8a436410a">
+                      <a:extLst>
+                        <a:ext xmlns:a="http://schemas.openxmlformats.org/drawingml/2006/main" uri="{28A0092B-C50C-407E-A947-70E740481C1C}">
+                          <a14:useLocalDpi val="0"/>
+                        </a:ext>
+                      </a:extLst>
+                    </a:blip>
+                    <a:stretch>
+                      <a:fillRect/>
+                    </a:stretch>
+                  </pic:blipFill>
+                  <pic:spPr>
+                    <a:xfrm>
+                      <a:off x="0" y="0"/>
+                      <a:ext cx="2009775" cy="1381125"/>
+                    </a:xfrm>
+                    <a:prstGeom prst="rect">
+                      <a:avLst/>
+                    </a:prstGeom>
+                  </pic:spPr>
+                </pic:pic>
+              </a:graphicData>
+            </a:graphic>
+          </wp:inline>
+        </w:drawing>
+      </w:r>
+    </w:p>
+    <w:p w14:noSpellErr="1">
+      <w:pPr>
+        <w:pStyle w:val="ListParagraph"/>
+        <w:numPr>
+          <w:ilvl w:val="0"/>
+          <w:numId w:val="3"/>
+        </w:numPr>
+        <w:bidi w:val="0"/>
+        <w:spacing w:before="0" w:beforeAutospacing="off" w:after="160" w:afterAutospacing="off" w:line="360" w:lineRule="auto"/>
+        <w:ind w:right="0"/>
+        <w:jc w:val="both"/>
+        <w:rPr>
+          <w:rFonts w:ascii="Times New Roman" w:hAnsi="Times New Roman" w:eastAsia="Times New Roman" w:cs="Times New Roman" w:asciiTheme="minorAscii" w:hAnsiTheme="minorAscii" w:eastAsiaTheme="minorAscii" w:cstheme="minorAscii"/>
+          <w:noProof w:val="0"/>
+          <w:sz w:val="24"/>
+          <w:szCs w:val="24"/>
+          <w:u w:val="none"/>
+          <w:lang w:val="en-US"/>
+        </w:rPr>
+      </w:pPr>
+      <w:r>
+        <w:rPr>
+          <w:rFonts w:ascii="Times New Roman" w:hAnsi="Times New Roman" w:eastAsia="Times New Roman" w:cs="Times New Roman"/>
+          <w:b w:val="1"/>
+          <w:bCs w:val="1"/>
+          <w:noProof w:val="0"/>
+          <w:sz w:val="24"/>
+          <w:szCs w:val="24"/>
+          <w:u w:val="none"/>
+          <w:lang w:val="en-US"/>
+        </w:rPr>
+        <w:t xml:space="preserve">delete </w:t>
+      </w:r>
+      <w:r>
+        <w:rPr>
+          <w:rFonts w:ascii="Times New Roman" w:hAnsi="Times New Roman" w:eastAsia="Times New Roman" w:cs="Times New Roman"/>
+          <w:b w:val="0"/>
+          <w:bCs w:val="0"/>
+          <w:noProof w:val="0"/>
+          <w:sz w:val="24"/>
+          <w:szCs w:val="24"/>
+          <w:u w:val="none"/>
+          <w:lang w:val="en-US"/>
+        </w:rPr>
+        <w:t>(</w:t>
+      </w:r>
+      <w:hyperlink r:id="Ref2d9066146b4691">
+        <w:r>
+          <w:rPr>
+            <w:rStyle w:val="Hyperlink"/>
+            <w:b w:val="0"/>
+            <w:bCs w:val="0"/>
+            <w:i w:val="0"/>
+            <w:iCs w:val="0"/>
+            <w:noProof w:val="0"/>
+            <w:color w:val="505050"/>
+            <w:sz w:val="18"/>
+            <w:szCs w:val="18"/>
+            <w:lang w:val="en-US"/>
+          </w:rPr>
+          <w:t>http://localhost:8080/airlinesWebApp-0.0.1-SNAPSHOT/rs/airplane/</w:t>
+        </w:r>
+        <w:r>
+          <w:rPr>
+            <w:rStyle w:val="Hyperlink"/>
+            <w:b w:val="0"/>
+            <w:bCs w:val="0"/>
+            <w:i w:val="0"/>
+            <w:iCs w:val="0"/>
+            <w:noProof w:val="0"/>
+            <w:color w:val="505050"/>
+            <w:sz w:val="18"/>
+            <w:szCs w:val="18"/>
+            <w:lang w:val="en-US"/>
+          </w:rPr>
+          <w:t>{serialNumber</w:t>
+        </w:r>
+      </w:hyperlink>
+      <w:r>
+        <w:rPr>
+          <w:b w:val="0"/>
+          <w:bCs w:val="0"/>
+          <w:i w:val="0"/>
+          <w:iCs w:val="0"/>
+          <w:noProof w:val="0"/>
+          <w:color w:val="505050"/>
+          <w:sz w:val="18"/>
+          <w:szCs w:val="18"/>
+          <w:lang w:val="en-US"/>
+        </w:rPr>
+        <w:t>}</w:t>
+      </w:r>
+      <w:r>
+        <w:rPr>
+          <w:rFonts w:ascii="Times New Roman" w:hAnsi="Times New Roman" w:eastAsia="Times New Roman" w:cs="Times New Roman"/>
+          <w:b w:val="0"/>
+          <w:bCs w:val="0"/>
+          <w:noProof w:val="0"/>
+          <w:sz w:val="24"/>
+          <w:szCs w:val="24"/>
+          <w:u w:val="none"/>
+          <w:lang w:val="en-US"/>
+        </w:rPr>
+        <w:t>)</w:t>
+      </w:r>
+    </w:p>
+    <w:p w14:noSpellErr="1">
+      <w:pPr>
+        <w:pStyle w:val="Normal"/>
+        <w:bidi w:val="0"/>
+        <w:spacing w:before="0" w:beforeAutospacing="off" w:after="160" w:afterAutospacing="off" w:line="360" w:lineRule="auto"/>
+        <w:ind w:left="360" w:right="0"/>
+        <w:jc w:val="both"/>
+        <w:rPr>
+          <w:rFonts w:ascii="Times New Roman" w:hAnsi="Times New Roman" w:eastAsia="Times New Roman" w:cs="Times New Roman"/>
+          <w:b w:val="0"/>
+          <w:bCs w:val="0"/>
+          <w:noProof w:val="0"/>
+          <w:sz w:val="24"/>
+          <w:szCs w:val="24"/>
+          <w:u w:val="none"/>
+          <w:lang w:val="en-US"/>
+        </w:rPr>
+      </w:pPr>
+      <w:r>
+        <w:rPr>
+          <w:rFonts w:ascii="Times New Roman" w:hAnsi="Times New Roman" w:eastAsia="Times New Roman" w:cs="Times New Roman"/>
+          <w:b w:val="0"/>
+          <w:bCs w:val="0"/>
+          <w:noProof w:val="0"/>
+          <w:sz w:val="24"/>
+          <w:szCs w:val="24"/>
+          <w:u w:val="none"/>
+          <w:lang w:val="en-US"/>
+        </w:rPr>
+        <w:t xml:space="preserve">A delete type method which deletes an airplane entity by serial number. We provide the serial number as part of the URL. It is important to consider </w:t>
+      </w:r>
+      <w:r>
+        <w:rPr>
+          <w:rFonts w:ascii="Times New Roman" w:hAnsi="Times New Roman" w:eastAsia="Times New Roman" w:cs="Times New Roman"/>
+          <w:b w:val="0"/>
+          <w:bCs w:val="0"/>
+          <w:noProof w:val="0"/>
+          <w:sz w:val="24"/>
+          <w:szCs w:val="24"/>
+          <w:u w:val="none"/>
+          <w:lang w:val="en-US"/>
+        </w:rPr>
+        <w:t>that if an airplane serial number is serving as a foreign key for other entities I.e. Airports etc. t</w:t>
+      </w:r>
+      <w:r>
+        <w:rPr>
+          <w:rFonts w:ascii="Times New Roman" w:hAnsi="Times New Roman" w:eastAsia="Times New Roman" w:cs="Times New Roman"/>
+          <w:b w:val="0"/>
+          <w:bCs w:val="0"/>
+          <w:noProof w:val="0"/>
+          <w:sz w:val="24"/>
+          <w:szCs w:val="24"/>
+          <w:u w:val="none"/>
+          <w:lang w:val="en-US"/>
+        </w:rPr>
+        <w:t>han the entity will NOT be deleted.</w:t>
+      </w:r>
+    </w:p>
+    <w:p w14:noSpellErr="1">
+      <w:pPr>
+        <w:pStyle w:val="Normal"/>
+        <w:bidi w:val="0"/>
+        <w:spacing w:before="0" w:beforeAutospacing="off" w:after="160" w:afterAutospacing="off" w:line="360" w:lineRule="auto"/>
+        <w:ind w:left="360" w:right="0"/>
+        <w:jc w:val="both"/>
+        <w:rPr>
+          <w:rFonts w:ascii="Times New Roman" w:hAnsi="Times New Roman" w:eastAsia="Times New Roman" w:cs="Times New Roman"/>
+          <w:b w:val="0"/>
+          <w:bCs w:val="0"/>
+          <w:noProof w:val="0"/>
+          <w:sz w:val="24"/>
+          <w:szCs w:val="24"/>
+          <w:u w:val="none"/>
+          <w:lang w:val="en-US"/>
+        </w:rPr>
+      </w:pPr>
+      <w:r>
+        <w:rPr>
+          <w:rFonts w:ascii="Times New Roman" w:hAnsi="Times New Roman" w:eastAsia="Times New Roman" w:cs="Times New Roman"/>
+          <w:b w:val="0"/>
+          <w:bCs w:val="0"/>
+          <w:noProof w:val="0"/>
+          <w:sz w:val="24"/>
+          <w:szCs w:val="24"/>
+          <w:u w:val="single"/>
+          <w:lang w:val="en-US"/>
+        </w:rPr>
+        <w:t>Example Request</w:t>
+      </w:r>
+      <w:r>
+        <w:rPr>
+          <w:rFonts w:ascii="Times New Roman" w:hAnsi="Times New Roman" w:eastAsia="Times New Roman" w:cs="Times New Roman"/>
+          <w:b w:val="0"/>
+          <w:bCs w:val="0"/>
+          <w:noProof w:val="0"/>
+          <w:sz w:val="24"/>
+          <w:szCs w:val="24"/>
+          <w:u w:val="none"/>
+          <w:lang w:val="en-US"/>
+        </w:rPr>
+        <w:t xml:space="preserve">: </w:t>
+      </w:r>
+    </w:p>
+    <w:p>
+      <w:pPr>
+        <w:pStyle w:val="Normal"/>
+        <w:bidi w:val="0"/>
+        <w:spacing w:before="0" w:beforeAutospacing="off" w:after="160" w:afterAutospacing="off" w:line="360" w:lineRule="auto"/>
+        <w:ind w:left="360" w:right="0"/>
+        <w:jc w:val="both"/>
+      </w:pPr>
+      <w:r>
+        <w:rPr>
+          <w:rFonts w:ascii="Times New Roman" w:hAnsi="Times New Roman" w:eastAsia="Times New Roman" w:cs="Times New Roman"/>
+          <w:b w:val="0"/>
+          <w:bCs w:val="0"/>
+          <w:i w:val="0"/>
+          <w:iCs w:val="0"/>
+          <w:noProof w:val="0"/>
+          <w:color w:val="505050"/>
+          <w:sz w:val="18"/>
+          <w:szCs w:val="18"/>
+          <w:lang w:val="en-US"/>
+        </w:rPr>
+        <w:t>http://localhost:8080/airlinesWebApp-0.0.1-SNAPSHOT/rs/airplane/356</w:t>
+      </w:r>
+    </w:p>
+    <w:p w14:noSpellErr="1">
+      <w:pPr>
+        <w:pStyle w:val="Normal"/>
+        <w:bidi w:val="0"/>
+        <w:spacing w:before="0" w:beforeAutospacing="off" w:after="160" w:afterAutospacing="off" w:line="360" w:lineRule="auto"/>
+        <w:ind w:left="360" w:right="0"/>
+        <w:jc w:val="both"/>
+        <w:rPr>
+          <w:rFonts w:ascii="Times New Roman" w:hAnsi="Times New Roman" w:eastAsia="Times New Roman" w:cs="Times New Roman"/>
+          <w:b w:val="0"/>
+          <w:bCs w:val="0"/>
+          <w:noProof w:val="0"/>
+          <w:sz w:val="24"/>
+          <w:szCs w:val="24"/>
+          <w:u w:val="none"/>
+          <w:lang w:val="en-US"/>
+        </w:rPr>
+      </w:pPr>
+      <w:r>
+        <w:rPr>
+          <w:rFonts w:ascii="Times New Roman" w:hAnsi="Times New Roman" w:eastAsia="Times New Roman" w:cs="Times New Roman"/>
+          <w:b w:val="0"/>
+          <w:bCs w:val="0"/>
+          <w:noProof w:val="0"/>
+          <w:sz w:val="24"/>
+          <w:szCs w:val="24"/>
+          <w:u w:val="single"/>
+          <w:lang w:val="en-US"/>
+        </w:rPr>
+        <w:t>Example Response</w:t>
+      </w:r>
+      <w:r>
+        <w:rPr>
+          <w:rFonts w:ascii="Times New Roman" w:hAnsi="Times New Roman" w:eastAsia="Times New Roman" w:cs="Times New Roman"/>
+          <w:b w:val="0"/>
+          <w:bCs w:val="0"/>
+          <w:noProof w:val="0"/>
+          <w:sz w:val="24"/>
+          <w:szCs w:val="24"/>
+          <w:u w:val="none"/>
+          <w:lang w:val="en-US"/>
+        </w:rPr>
+        <w:t>:</w:t>
+      </w:r>
+    </w:p>
+    <w:p w14:noSpellErr="1">
+      <w:pPr>
+        <w:pStyle w:val="Normal"/>
+        <w:bidi w:val="0"/>
+        <w:spacing w:before="0" w:beforeAutospacing="off" w:after="160" w:afterAutospacing="off" w:line="360" w:lineRule="auto"/>
+        <w:ind w:left="360" w:right="0"/>
+        <w:jc w:val="both"/>
+        <w:rPr>
+          <w:rFonts w:ascii="Times New Roman" w:hAnsi="Times New Roman" w:eastAsia="Times New Roman" w:cs="Times New Roman"/>
+          <w:b w:val="0"/>
+          <w:bCs w:val="0"/>
+          <w:noProof w:val="0"/>
+          <w:sz w:val="24"/>
+          <w:szCs w:val="24"/>
+          <w:u w:val="none"/>
+          <w:lang w:val="en-US"/>
+        </w:rPr>
+      </w:pPr>
+      <w:r>
+        <w:drawing>
+          <wp:inline wp14:editId="7668C279" wp14:anchorId="5CF3163A">
+            <wp:extent cx="1990725" cy="333375"/>
+            <wp:effectExtent l="0" t="0" r="0" b="0"/>
+            <wp:docPr id="1968753563" name="picture" title=""/>
+            <wp:cNvGraphicFramePr>
+              <a:graphicFrameLocks noChangeAspect="1"/>
+            </wp:cNvGraphicFramePr>
+            <a:graphic>
+              <a:graphicData uri="http://schemas.openxmlformats.org/drawingml/2006/picture">
+                <pic:pic>
+                  <pic:nvPicPr>
+                    <pic:cNvPr id="0" name="picture"/>
+                    <pic:cNvPicPr/>
+                  </pic:nvPicPr>
+                  <pic:blipFill>
+                    <a:blip r:embed="R6e888dd3daa74247">
+                      <a:extLst>
+                        <a:ext xmlns:a="http://schemas.openxmlformats.org/drawingml/2006/main" uri="{28A0092B-C50C-407E-A947-70E740481C1C}">
+                          <a14:useLocalDpi val="0"/>
+                        </a:ext>
+                      </a:extLst>
+                    </a:blip>
+                    <a:stretch>
+                      <a:fillRect/>
+                    </a:stretch>
+                  </pic:blipFill>
+                  <pic:spPr>
+                    <a:xfrm>
+                      <a:off x="0" y="0"/>
+                      <a:ext cx="1990725" cy="333375"/>
+                    </a:xfrm>
+                    <a:prstGeom prst="rect">
+                      <a:avLst/>
+                    </a:prstGeom>
+                  </pic:spPr>
+                </pic:pic>
+              </a:graphicData>
+            </a:graphic>
+          </wp:inline>
+        </w:drawing>
+      </w:r>
+    </w:p>
+    <w:p w14:noSpellErr="1">
+      <w:pPr>
+        <w:pStyle w:val="ListParagraph"/>
+        <w:numPr>
+          <w:ilvl w:val="0"/>
+          <w:numId w:val="3"/>
+        </w:numPr>
+        <w:bidi w:val="0"/>
+        <w:spacing w:before="0" w:beforeAutospacing="off" w:after="160" w:afterAutospacing="off" w:line="360" w:lineRule="auto"/>
+        <w:ind w:right="0"/>
+        <w:jc w:val="both"/>
+        <w:rPr>
+          <w:rFonts w:ascii="Times New Roman" w:hAnsi="Times New Roman" w:eastAsia="Times New Roman" w:cs="Times New Roman" w:asciiTheme="minorAscii" w:hAnsiTheme="minorAscii" w:eastAsiaTheme="minorAscii" w:cstheme="minorAscii"/>
+          <w:noProof w:val="0"/>
+          <w:sz w:val="24"/>
+          <w:szCs w:val="24"/>
+          <w:u w:val="none"/>
+          <w:lang w:val="en-US"/>
+        </w:rPr>
+      </w:pPr>
+      <w:r>
+        <w:rPr>
+          <w:rFonts w:ascii="Times New Roman" w:hAnsi="Times New Roman" w:eastAsia="Times New Roman" w:cs="Times New Roman"/>
+          <w:b w:val="1"/>
+          <w:bCs w:val="1"/>
+          <w:noProof w:val="0"/>
+          <w:sz w:val="24"/>
+          <w:szCs w:val="24"/>
+          <w:u w:val="none"/>
+          <w:lang w:val="en-US"/>
+        </w:rPr>
+        <w:t xml:space="preserve">find </w:t>
+      </w:r>
+      <w:r>
+        <w:rPr>
+          <w:rFonts w:ascii="Times New Roman" w:hAnsi="Times New Roman" w:eastAsia="Times New Roman" w:cs="Times New Roman"/>
+          <w:b w:val="0"/>
+          <w:bCs w:val="0"/>
+          <w:noProof w:val="0"/>
+          <w:sz w:val="24"/>
+          <w:szCs w:val="24"/>
+          <w:u w:val="none"/>
+          <w:lang w:val="en-US"/>
+        </w:rPr>
+        <w:t>(</w:t>
+      </w:r>
+      <w:r>
+        <w:rPr>
+          <w:b w:val="0"/>
+          <w:bCs w:val="0"/>
+          <w:i w:val="0"/>
+          <w:iCs w:val="0"/>
+          <w:noProof w:val="0"/>
+          <w:color w:val="505050"/>
+          <w:sz w:val="18"/>
+          <w:szCs w:val="18"/>
+          <w:lang w:val="en-US"/>
+        </w:rPr>
+        <w:t>http://localhost:8080/airlinesWebApp-0.0.1-SNAPSHOT/rs/airplane/find</w:t>
+      </w:r>
+      <w:r>
+        <w:rPr>
+          <w:rFonts w:ascii="Times New Roman" w:hAnsi="Times New Roman" w:eastAsia="Times New Roman" w:cs="Times New Roman"/>
+          <w:b w:val="0"/>
+          <w:bCs w:val="0"/>
+          <w:noProof w:val="0"/>
+          <w:sz w:val="24"/>
+          <w:szCs w:val="24"/>
+          <w:u w:val="none"/>
+          <w:lang w:val="en-US"/>
+        </w:rPr>
+        <w:t>)</w:t>
+      </w:r>
+    </w:p>
+    <w:p w14:noSpellErr="1">
+      <w:pPr>
+        <w:pStyle w:val="Normal"/>
+        <w:spacing w:line="360" w:lineRule="auto"/>
+        <w:ind w:left="360"/>
+        <w:jc w:val="both"/>
+        <w:rPr>
+          <w:rFonts w:ascii="Times New Roman" w:hAnsi="Times New Roman" w:eastAsia="Times New Roman" w:cs="Times New Roman"/>
+          <w:sz w:val="24"/>
+          <w:szCs w:val="24"/>
+        </w:rPr>
+      </w:pPr>
+      <w:r>
+        <w:rPr>
+          <w:rFonts w:ascii="Times New Roman" w:hAnsi="Times New Roman" w:eastAsia="Times New Roman" w:cs="Times New Roman"/>
+          <w:sz w:val="24"/>
+          <w:szCs w:val="24"/>
+        </w:rPr>
+        <w:t xml:space="preserve">A post type method used to find a </w:t>
+      </w:r>
+      <w:r>
+        <w:rPr>
+          <w:rFonts w:ascii="Times New Roman" w:hAnsi="Times New Roman" w:eastAsia="Times New Roman" w:cs="Times New Roman"/>
+          <w:sz w:val="24"/>
+          <w:szCs w:val="24"/>
+        </w:rPr>
+        <w:t>particular air</w:t>
+      </w:r>
+      <w:r>
+        <w:rPr>
+          <w:rFonts w:ascii="Times New Roman" w:hAnsi="Times New Roman" w:eastAsia="Times New Roman" w:cs="Times New Roman"/>
+          <w:sz w:val="24"/>
+          <w:szCs w:val="24"/>
+        </w:rPr>
+        <w:t xml:space="preserve">plane entity </w:t>
+      </w:r>
+      <w:r>
+        <w:rPr>
+          <w:rFonts w:ascii="Times New Roman" w:hAnsi="Times New Roman" w:eastAsia="Times New Roman" w:cs="Times New Roman"/>
+          <w:sz w:val="24"/>
+          <w:szCs w:val="24"/>
+        </w:rPr>
+        <w:t xml:space="preserve">details by id. Accepts a JSON string as </w:t>
+      </w:r>
+      <w:r>
+        <w:rPr>
+          <w:rFonts w:ascii="Times New Roman" w:hAnsi="Times New Roman" w:eastAsia="Times New Roman" w:cs="Times New Roman"/>
+          <w:sz w:val="24"/>
+          <w:szCs w:val="24"/>
+        </w:rPr>
+        <w:t xml:space="preserve">parameter specifying the ID of the </w:t>
+      </w:r>
+      <w:r>
+        <w:rPr>
+          <w:rFonts w:ascii="Times New Roman" w:hAnsi="Times New Roman" w:eastAsia="Times New Roman" w:cs="Times New Roman"/>
+          <w:sz w:val="24"/>
+          <w:szCs w:val="24"/>
+        </w:rPr>
+        <w:t>air</w:t>
+      </w:r>
+      <w:r>
+        <w:rPr>
+          <w:rFonts w:ascii="Times New Roman" w:hAnsi="Times New Roman" w:eastAsia="Times New Roman" w:cs="Times New Roman"/>
+          <w:sz w:val="24"/>
+          <w:szCs w:val="24"/>
+        </w:rPr>
+        <w:t xml:space="preserve">plane </w:t>
+      </w:r>
+      <w:r>
+        <w:rPr>
+          <w:rFonts w:ascii="Times New Roman" w:hAnsi="Times New Roman" w:eastAsia="Times New Roman" w:cs="Times New Roman"/>
+          <w:sz w:val="24"/>
+          <w:szCs w:val="24"/>
+        </w:rPr>
+        <w:t>that we wish to find</w:t>
+      </w:r>
+      <w:r>
+        <w:rPr>
+          <w:rFonts w:ascii="Times New Roman" w:hAnsi="Times New Roman" w:eastAsia="Times New Roman" w:cs="Times New Roman"/>
+          <w:sz w:val="24"/>
+          <w:szCs w:val="24"/>
+        </w:rPr>
+        <w:t>.</w:t>
+      </w:r>
+    </w:p>
+    <w:p w14:noSpellErr="1">
+      <w:pPr>
+        <w:pStyle w:val="Normal"/>
+        <w:spacing w:line="360" w:lineRule="auto"/>
+        <w:ind w:left="360"/>
+        <w:jc w:val="both"/>
+        <w:rPr>
+          <w:rFonts w:ascii="Times New Roman" w:hAnsi="Times New Roman" w:eastAsia="Times New Roman" w:cs="Times New Roman"/>
+          <w:sz w:val="24"/>
+          <w:szCs w:val="24"/>
+          <w:u w:val="single"/>
+        </w:rPr>
+      </w:pPr>
+      <w:r>
+        <w:rPr>
+          <w:rFonts w:ascii="Times New Roman" w:hAnsi="Times New Roman" w:eastAsia="Times New Roman" w:cs="Times New Roman"/>
+          <w:sz w:val="24"/>
+          <w:szCs w:val="24"/>
+          <w:u w:val="single"/>
+        </w:rPr>
+        <w:t>Example Request</w:t>
+      </w:r>
+      <w:r>
+        <w:rPr>
+          <w:rFonts w:ascii="Times New Roman" w:hAnsi="Times New Roman" w:eastAsia="Times New Roman" w:cs="Times New Roman"/>
+          <w:sz w:val="24"/>
+          <w:szCs w:val="24"/>
+          <w:u w:val="none"/>
+        </w:rPr>
+        <w:t xml:space="preserve">: </w:t>
+      </w:r>
+    </w:p>
+    <w:p>
+      <w:pPr>
+        <w:pStyle w:val="Normal"/>
+        <w:spacing w:line="360" w:lineRule="auto"/>
+        <w:ind w:left="360"/>
+        <w:jc w:val="both"/>
+      </w:pPr>
+      <w:r>
+        <w:rPr>
+          <w:rFonts w:ascii="Times New Roman" w:hAnsi="Times New Roman" w:eastAsia="Times New Roman" w:cs="Times New Roman"/>
+          <w:b w:val="0"/>
+          <w:bCs w:val="0"/>
+          <w:i w:val="0"/>
+          <w:iCs w:val="0"/>
+          <w:noProof w:val="0"/>
+          <w:color w:val="505050"/>
+          <w:sz w:val="18"/>
+          <w:szCs w:val="18"/>
+          <w:lang w:val="en-US"/>
+        </w:rPr>
+        <w:t>http://localhost:8080/airlinesWebApp-0.0.1-SNAPSHOT/rs/airplane/find</w:t>
+      </w:r>
+    </w:p>
+    <w:p w14:noSpellErr="1">
+      <w:pPr>
+        <w:ind w:firstLine="360"/>
+        <w:jc w:val="both"/>
+      </w:pPr>
+      <w:r>
+        <w:rPr>
+          <w:rFonts w:ascii="Times New Roman" w:hAnsi="Times New Roman" w:eastAsia="Times New Roman" w:cs="Times New Roman"/>
+          <w:noProof w:val="0"/>
+          <w:sz w:val="18"/>
+          <w:szCs w:val="18"/>
+          <w:lang w:val="en-US"/>
+        </w:rPr>
+        <w:t>{</w:t>
+      </w:r>
+    </w:p>
+    <w:p w14:noSpellErr="1">
+      <w:pPr>
+        <w:jc w:val="both"/>
+      </w:pPr>
+      <w:r>
+        <w:rPr>
+          <w:rFonts w:ascii="Times New Roman" w:hAnsi="Times New Roman" w:eastAsia="Times New Roman" w:cs="Times New Roman"/>
+          <w:noProof w:val="0"/>
+          <w:sz w:val="18"/>
+          <w:szCs w:val="18"/>
+          <w:lang w:val="en-US"/>
+        </w:rPr>
+        <w:t xml:space="preserve">           "id": 101</w:t>
+      </w:r>
+    </w:p>
+    <w:p w14:noSpellErr="1">
+      <w:pPr>
+        <w:pStyle w:val="Normal"/>
+        <w:spacing w:line="360" w:lineRule="auto"/>
+        <w:ind w:left="360"/>
+        <w:jc w:val="both"/>
+      </w:pPr>
+      <w:r>
+        <w:rPr>
+          <w:rFonts w:ascii="Times New Roman" w:hAnsi="Times New Roman" w:eastAsia="Times New Roman" w:cs="Times New Roman"/>
+          <w:noProof w:val="0"/>
+          <w:sz w:val="18"/>
+          <w:szCs w:val="18"/>
+          <w:lang w:val="en-US"/>
+        </w:rPr>
+        <w:t>}</w:t>
+      </w:r>
+    </w:p>
+    <w:p w14:noSpellErr="1">
+      <w:pPr>
+        <w:pStyle w:val="Normal"/>
+        <w:spacing w:line="360" w:lineRule="auto"/>
+        <w:ind w:left="360"/>
+        <w:jc w:val="both"/>
+        <w:rPr>
+          <w:rFonts w:ascii="Times New Roman" w:hAnsi="Times New Roman" w:eastAsia="Times New Roman" w:cs="Times New Roman"/>
+          <w:sz w:val="24"/>
+          <w:szCs w:val="24"/>
+          <w:u w:val="none"/>
+        </w:rPr>
+      </w:pPr>
+      <w:r>
+        <w:rPr>
+          <w:rFonts w:ascii="Times New Roman" w:hAnsi="Times New Roman" w:eastAsia="Times New Roman" w:cs="Times New Roman"/>
+          <w:sz w:val="24"/>
+          <w:szCs w:val="24"/>
+          <w:u w:val="single"/>
+        </w:rPr>
+        <w:t>Example Response</w:t>
+      </w:r>
+      <w:r>
+        <w:rPr>
+          <w:rFonts w:ascii="Times New Roman" w:hAnsi="Times New Roman" w:eastAsia="Times New Roman" w:cs="Times New Roman"/>
+          <w:sz w:val="24"/>
+          <w:szCs w:val="24"/>
+          <w:u w:val="none"/>
+        </w:rPr>
+        <w:t>:</w:t>
+      </w:r>
+    </w:p>
+    <w:p w14:noSpellErr="1">
+      <w:pPr>
+        <w:pStyle w:val="Normal"/>
+        <w:bidi w:val="0"/>
+        <w:spacing w:before="0" w:beforeAutospacing="off" w:after="160" w:afterAutospacing="off" w:line="360" w:lineRule="auto"/>
+        <w:ind w:left="360" w:right="0"/>
+        <w:jc w:val="both"/>
+        <w:rPr>
+          <w:rFonts w:ascii="Times New Roman" w:hAnsi="Times New Roman" w:eastAsia="Times New Roman" w:cs="Times New Roman"/>
+          <w:b w:val="0"/>
+          <w:bCs w:val="0"/>
+          <w:noProof w:val="0"/>
+          <w:sz w:val="24"/>
+          <w:szCs w:val="24"/>
+          <w:u w:val="none"/>
+          <w:lang w:val="en-US"/>
+        </w:rPr>
+      </w:pPr>
+      <w:r>
+        <w:drawing>
+          <wp:inline wp14:editId="7FBB74F0" wp14:anchorId="48A077BD">
+            <wp:extent cx="2009775" cy="1381125"/>
+            <wp:effectExtent l="0" t="0" r="0" b="0"/>
+            <wp:docPr id="2034601357" name="picture" title=""/>
+            <wp:cNvGraphicFramePr>
+              <a:graphicFrameLocks noChangeAspect="1"/>
+            </wp:cNvGraphicFramePr>
+            <a:graphic>
+              <a:graphicData uri="http://schemas.openxmlformats.org/drawingml/2006/picture">
+                <pic:pic>
+                  <pic:nvPicPr>
+                    <pic:cNvPr id="0" name="picture"/>
+                    <pic:cNvPicPr/>
+                  </pic:nvPicPr>
+                  <pic:blipFill>
+                    <a:blip r:embed="R7c84b15728684cbf">
+                      <a:extLst>
+                        <a:ext xmlns:a="http://schemas.openxmlformats.org/drawingml/2006/main" uri="{28A0092B-C50C-407E-A947-70E740481C1C}">
+                          <a14:useLocalDpi val="0"/>
+                        </a:ext>
+                      </a:extLst>
+                    </a:blip>
+                    <a:stretch>
+                      <a:fillRect/>
+                    </a:stretch>
+                  </pic:blipFill>
+                  <pic:spPr>
+                    <a:xfrm>
+                      <a:off x="0" y="0"/>
+                      <a:ext cx="2009775" cy="1381125"/>
+                    </a:xfrm>
+                    <a:prstGeom prst="rect">
+                      <a:avLst/>
+                    </a:prstGeom>
+                  </pic:spPr>
+                </pic:pic>
+              </a:graphicData>
+            </a:graphic>
+          </wp:inline>
+        </w:drawing>
+      </w:r>
+    </w:p>
+    <w:p w14:noSpellErr="1">
+      <w:pPr>
+        <w:pStyle w:val="ListParagraph"/>
+        <w:numPr>
+          <w:ilvl w:val="0"/>
+          <w:numId w:val="3"/>
+        </w:numPr>
+        <w:bidi w:val="0"/>
+        <w:spacing w:before="0" w:beforeAutospacing="off" w:after="160" w:afterAutospacing="off" w:line="360" w:lineRule="auto"/>
+        <w:ind w:right="0"/>
+        <w:jc w:val="both"/>
+        <w:rPr>
+          <w:rFonts w:ascii="Times New Roman" w:hAnsi="Times New Roman" w:eastAsia="Times New Roman" w:cs="Times New Roman" w:asciiTheme="minorAscii" w:hAnsiTheme="minorAscii" w:eastAsiaTheme="minorAscii" w:cstheme="minorAscii"/>
+          <w:noProof w:val="0"/>
+          <w:sz w:val="24"/>
+          <w:szCs w:val="24"/>
+          <w:u w:val="none"/>
+          <w:lang w:val="en-US"/>
+        </w:rPr>
+      </w:pPr>
+      <w:r>
+        <w:rPr>
+          <w:rFonts w:ascii="Times New Roman" w:hAnsi="Times New Roman" w:eastAsia="Times New Roman" w:cs="Times New Roman"/>
+          <w:b w:val="1"/>
+          <w:bCs w:val="1"/>
+          <w:noProof w:val="0"/>
+          <w:sz w:val="24"/>
+          <w:szCs w:val="24"/>
+          <w:u w:val="none"/>
+          <w:lang w:val="en-US"/>
+        </w:rPr>
+        <w:t>update</w:t>
+      </w:r>
+      <w:r>
+        <w:rPr>
+          <w:rFonts w:ascii="Times New Roman" w:hAnsi="Times New Roman" w:eastAsia="Times New Roman" w:cs="Times New Roman"/>
+          <w:b w:val="1"/>
+          <w:bCs w:val="1"/>
+          <w:noProof w:val="0"/>
+          <w:sz w:val="24"/>
+          <w:szCs w:val="24"/>
+          <w:u w:val="none"/>
+          <w:lang w:val="en-US"/>
+        </w:rPr>
+        <w:t xml:space="preserve"> </w:t>
+      </w:r>
+      <w:r>
+        <w:rPr>
+          <w:rFonts w:ascii="Times New Roman" w:hAnsi="Times New Roman" w:eastAsia="Times New Roman" w:cs="Times New Roman"/>
+          <w:b w:val="0"/>
+          <w:bCs w:val="0"/>
+          <w:noProof w:val="0"/>
+          <w:sz w:val="24"/>
+          <w:szCs w:val="24"/>
+          <w:u w:val="none"/>
+          <w:lang w:val="en-US"/>
+        </w:rPr>
+        <w:t>(</w:t>
+      </w:r>
+      <w:hyperlink r:id="Rd8dc7e2215e045bd">
+        <w:r>
+          <w:rPr>
+            <w:rStyle w:val="Hyperlink"/>
+            <w:b w:val="0"/>
+            <w:bCs w:val="0"/>
+            <w:i w:val="0"/>
+            <w:iCs w:val="0"/>
+            <w:noProof w:val="0"/>
+            <w:color w:val="505050"/>
+            <w:sz w:val="18"/>
+            <w:szCs w:val="18"/>
+            <w:lang w:val="en-US"/>
+          </w:rPr>
+          <w:t>http://localhost:8080/airlinesWebApp-0.0.1-SNAPSHOT/rs/airplane</w:t>
+        </w:r>
+      </w:hyperlink>
+      <w:r>
+        <w:rPr>
+          <w:rFonts w:ascii="Times New Roman" w:hAnsi="Times New Roman" w:eastAsia="Times New Roman" w:cs="Times New Roman"/>
+          <w:b w:val="0"/>
+          <w:bCs w:val="0"/>
+          <w:noProof w:val="0"/>
+          <w:sz w:val="24"/>
+          <w:szCs w:val="24"/>
+          <w:u w:val="none"/>
+          <w:lang w:val="en-US"/>
+        </w:rPr>
+        <w:t>)</w:t>
+      </w:r>
+    </w:p>
+    <w:p w14:noSpellErr="1">
+      <w:pPr>
+        <w:pStyle w:val="Normal"/>
+        <w:spacing w:line="360" w:lineRule="auto"/>
+        <w:ind w:left="360"/>
+        <w:jc w:val="both"/>
+        <w:rPr>
+          <w:rFonts w:ascii="Times New Roman" w:hAnsi="Times New Roman" w:eastAsia="Times New Roman" w:cs="Times New Roman"/>
+          <w:sz w:val="24"/>
+          <w:szCs w:val="24"/>
+        </w:rPr>
+      </w:pPr>
+      <w:r>
+        <w:rPr>
+          <w:rFonts w:ascii="Times New Roman" w:hAnsi="Times New Roman" w:eastAsia="Times New Roman" w:cs="Times New Roman"/>
+          <w:sz w:val="24"/>
+          <w:szCs w:val="24"/>
+        </w:rPr>
+        <w:t>A</w:t>
+      </w:r>
+      <w:r>
+        <w:rPr>
+          <w:rFonts w:ascii="Times New Roman" w:hAnsi="Times New Roman" w:eastAsia="Times New Roman" w:cs="Times New Roman"/>
+          <w:sz w:val="24"/>
+          <w:szCs w:val="24"/>
+        </w:rPr>
+        <w:t xml:space="preserve"> put type method w</w:t>
+      </w:r>
+      <w:r>
+        <w:rPr>
+          <w:rFonts w:ascii="Times New Roman" w:hAnsi="Times New Roman" w:eastAsia="Times New Roman" w:cs="Times New Roman"/>
+          <w:sz w:val="24"/>
+          <w:szCs w:val="24"/>
+        </w:rPr>
+        <w:t>hich</w:t>
+      </w:r>
+      <w:r>
+        <w:rPr>
+          <w:rFonts w:ascii="Times New Roman" w:hAnsi="Times New Roman" w:eastAsia="Times New Roman" w:cs="Times New Roman"/>
+          <w:sz w:val="24"/>
+          <w:szCs w:val="24"/>
+        </w:rPr>
+        <w:t xml:space="preserve"> updates</w:t>
+      </w:r>
+      <w:r>
+        <w:rPr>
+          <w:rFonts w:ascii="Times New Roman" w:hAnsi="Times New Roman" w:eastAsia="Times New Roman" w:cs="Times New Roman"/>
+          <w:sz w:val="24"/>
+          <w:szCs w:val="24"/>
+        </w:rPr>
+        <w:t xml:space="preserve"> an air</w:t>
+      </w:r>
+      <w:r>
+        <w:rPr>
+          <w:rFonts w:ascii="Times New Roman" w:hAnsi="Times New Roman" w:eastAsia="Times New Roman" w:cs="Times New Roman"/>
+          <w:sz w:val="24"/>
+          <w:szCs w:val="24"/>
+        </w:rPr>
+        <w:t>plane</w:t>
+      </w:r>
+      <w:r>
+        <w:rPr>
+          <w:rFonts w:ascii="Times New Roman" w:hAnsi="Times New Roman" w:eastAsia="Times New Roman" w:cs="Times New Roman"/>
+          <w:sz w:val="24"/>
+          <w:szCs w:val="24"/>
+        </w:rPr>
+        <w:t xml:space="preserve"> </w:t>
+      </w:r>
+      <w:r>
+        <w:rPr>
+          <w:rFonts w:ascii="Times New Roman" w:hAnsi="Times New Roman" w:eastAsia="Times New Roman" w:cs="Times New Roman"/>
+          <w:sz w:val="24"/>
+          <w:szCs w:val="24"/>
+        </w:rPr>
+        <w:t>entity.</w:t>
+      </w:r>
+      <w:r>
+        <w:rPr>
+          <w:rFonts w:ascii="Times New Roman" w:hAnsi="Times New Roman" w:eastAsia="Times New Roman" w:cs="Times New Roman"/>
+          <w:sz w:val="24"/>
+          <w:szCs w:val="24"/>
+        </w:rPr>
+        <w:t xml:space="preserve"> It a</w:t>
+      </w:r>
+      <w:r>
+        <w:rPr>
+          <w:rFonts w:ascii="Times New Roman" w:hAnsi="Times New Roman" w:eastAsia="Times New Roman" w:cs="Times New Roman"/>
+          <w:sz w:val="24"/>
+          <w:szCs w:val="24"/>
+        </w:rPr>
+        <w:t xml:space="preserve">ccepts a JSON string as </w:t>
+      </w:r>
+      <w:r>
+        <w:rPr>
+          <w:rFonts w:ascii="Times New Roman" w:hAnsi="Times New Roman" w:eastAsia="Times New Roman" w:cs="Times New Roman"/>
+          <w:sz w:val="24"/>
+          <w:szCs w:val="24"/>
+        </w:rPr>
+        <w:t>parameter specifying the</w:t>
+      </w:r>
+      <w:r>
+        <w:rPr>
+          <w:rFonts w:ascii="Times New Roman" w:hAnsi="Times New Roman" w:eastAsia="Times New Roman" w:cs="Times New Roman"/>
+          <w:sz w:val="24"/>
+          <w:szCs w:val="24"/>
+        </w:rPr>
+        <w:t xml:space="preserve"> air</w:t>
+      </w:r>
+      <w:r>
+        <w:rPr>
+          <w:rFonts w:ascii="Times New Roman" w:hAnsi="Times New Roman" w:eastAsia="Times New Roman" w:cs="Times New Roman"/>
+          <w:sz w:val="24"/>
+          <w:szCs w:val="24"/>
+        </w:rPr>
+        <w:t>plane</w:t>
+      </w:r>
+      <w:r>
+        <w:rPr>
+          <w:rFonts w:ascii="Times New Roman" w:hAnsi="Times New Roman" w:eastAsia="Times New Roman" w:cs="Times New Roman"/>
+          <w:sz w:val="24"/>
+          <w:szCs w:val="24"/>
+        </w:rPr>
+        <w:t xml:space="preserve"> entity details that we wish to update. We also need to specify the ID of the air</w:t>
+      </w:r>
+      <w:r>
+        <w:rPr>
+          <w:rFonts w:ascii="Times New Roman" w:hAnsi="Times New Roman" w:eastAsia="Times New Roman" w:cs="Times New Roman"/>
+          <w:sz w:val="24"/>
+          <w:szCs w:val="24"/>
+        </w:rPr>
+        <w:t>plane</w:t>
+      </w:r>
+      <w:r>
+        <w:rPr>
+          <w:rFonts w:ascii="Times New Roman" w:hAnsi="Times New Roman" w:eastAsia="Times New Roman" w:cs="Times New Roman"/>
+          <w:sz w:val="24"/>
+          <w:szCs w:val="24"/>
+        </w:rPr>
+        <w:t xml:space="preserve"> with</w:t>
+      </w:r>
+      <w:r>
+        <w:rPr>
+          <w:rFonts w:ascii="Times New Roman" w:hAnsi="Times New Roman" w:eastAsia="Times New Roman" w:cs="Times New Roman"/>
+          <w:sz w:val="24"/>
+          <w:szCs w:val="24"/>
+        </w:rPr>
+        <w:t>-in</w:t>
+      </w:r>
+      <w:r>
+        <w:rPr>
+          <w:rFonts w:ascii="Times New Roman" w:hAnsi="Times New Roman" w:eastAsia="Times New Roman" w:cs="Times New Roman"/>
+          <w:sz w:val="24"/>
+          <w:szCs w:val="24"/>
+        </w:rPr>
+        <w:t xml:space="preserve"> the request else it will create a new air</w:t>
+      </w:r>
+      <w:r>
+        <w:rPr>
+          <w:rFonts w:ascii="Times New Roman" w:hAnsi="Times New Roman" w:eastAsia="Times New Roman" w:cs="Times New Roman"/>
+          <w:sz w:val="24"/>
+          <w:szCs w:val="24"/>
+        </w:rPr>
+        <w:t>plane</w:t>
+      </w:r>
+      <w:r>
+        <w:rPr>
+          <w:rFonts w:ascii="Times New Roman" w:hAnsi="Times New Roman" w:eastAsia="Times New Roman" w:cs="Times New Roman"/>
+          <w:sz w:val="24"/>
+          <w:szCs w:val="24"/>
+        </w:rPr>
+        <w:t xml:space="preserve"> entry.</w:t>
+      </w:r>
+    </w:p>
+    <w:p w14:noSpellErr="1">
+      <w:pPr>
+        <w:pStyle w:val="Normal"/>
+        <w:spacing w:line="360" w:lineRule="auto"/>
+        <w:ind w:left="360"/>
+        <w:jc w:val="both"/>
+        <w:rPr>
+          <w:rFonts w:ascii="Times New Roman" w:hAnsi="Times New Roman" w:eastAsia="Times New Roman" w:cs="Times New Roman"/>
+          <w:sz w:val="24"/>
+          <w:szCs w:val="24"/>
+          <w:u w:val="single"/>
+        </w:rPr>
+      </w:pPr>
+      <w:r>
+        <w:rPr>
+          <w:rFonts w:ascii="Times New Roman" w:hAnsi="Times New Roman" w:eastAsia="Times New Roman" w:cs="Times New Roman"/>
+          <w:sz w:val="24"/>
+          <w:szCs w:val="24"/>
+          <w:u w:val="single"/>
+        </w:rPr>
+        <w:t>Example Request</w:t>
+      </w:r>
+      <w:r>
+        <w:rPr>
+          <w:rFonts w:ascii="Times New Roman" w:hAnsi="Times New Roman" w:eastAsia="Times New Roman" w:cs="Times New Roman"/>
+          <w:sz w:val="24"/>
+          <w:szCs w:val="24"/>
+          <w:u w:val="none"/>
+        </w:rPr>
+        <w:t xml:space="preserve">: </w:t>
+      </w:r>
+    </w:p>
+    <w:p>
+      <w:pPr>
+        <w:pStyle w:val="Normal"/>
+        <w:spacing w:line="360" w:lineRule="auto"/>
+        <w:ind w:left="360"/>
+        <w:jc w:val="both"/>
+      </w:pPr>
+      <w:hyperlink r:id="R5b9f4268b81141d2">
+        <w:r>
+          <w:rPr>
+            <w:rStyle w:val="Hyperlink"/>
+            <w:rFonts w:ascii="Times New Roman" w:hAnsi="Times New Roman" w:eastAsia="Times New Roman" w:cs="Times New Roman"/>
+            <w:b w:val="0"/>
+            <w:bCs w:val="0"/>
+            <w:i w:val="0"/>
+            <w:iCs w:val="0"/>
+            <w:noProof w:val="0"/>
+            <w:color w:val="505050"/>
+            <w:sz w:val="18"/>
+            <w:szCs w:val="18"/>
+            <w:lang w:val="en-US"/>
+          </w:rPr>
+          <w:t>http://localhost:8080/airlinesWebApp-0.0.1-SNAPSHOT/rs/airplane</w:t>
+        </w:r>
+      </w:hyperlink>
+    </w:p>
+    <w:p w14:noSpellErr="1">
+      <w:pPr>
+        <w:ind w:firstLine="360"/>
+        <w:jc w:val="both"/>
+      </w:pPr>
+      <w:r>
+        <w:rPr>
+          <w:rFonts w:ascii="Times New Roman" w:hAnsi="Times New Roman" w:eastAsia="Times New Roman" w:cs="Times New Roman"/>
+          <w:noProof w:val="0"/>
+          <w:sz w:val="18"/>
+          <w:szCs w:val="18"/>
+          <w:lang w:val="en-US"/>
+        </w:rPr>
+        <w:t>{</w:t>
+      </w:r>
+    </w:p>
+    <w:p w14:noSpellErr="1">
+      <w:pPr>
+        <w:ind w:firstLine="360"/>
+        <w:jc w:val="both"/>
+      </w:pPr>
+      <w:r>
+        <w:rPr>
+          <w:rFonts w:ascii="Times New Roman" w:hAnsi="Times New Roman" w:eastAsia="Times New Roman" w:cs="Times New Roman"/>
+          <w:noProof w:val="0"/>
+          <w:sz w:val="18"/>
+          <w:szCs w:val="18"/>
+          <w:lang w:val="en-US"/>
+        </w:rPr>
+        <w:t xml:space="preserve">    "id": 101,</w:t>
+      </w:r>
+    </w:p>
+    <w:p>
+      <w:pPr>
+        <w:ind w:firstLine="360"/>
+        <w:jc w:val="both"/>
+      </w:pPr>
+      <w:r>
+        <w:rPr>
+          <w:rFonts w:ascii="Times New Roman" w:hAnsi="Times New Roman" w:eastAsia="Times New Roman" w:cs="Times New Roman"/>
+          <w:noProof w:val="0"/>
+          <w:sz w:val="18"/>
+          <w:szCs w:val="18"/>
+          <w:lang w:val="en-US"/>
+        </w:rPr>
+        <w:t xml:space="preserve">    "</w:t>
+      </w:r>
+      <w:proofErr w:type="spellStart"/>
+      <w:r>
+        <w:rPr>
+          <w:rFonts w:ascii="Times New Roman" w:hAnsi="Times New Roman" w:eastAsia="Times New Roman" w:cs="Times New Roman"/>
+          <w:noProof w:val="0"/>
+          <w:sz w:val="18"/>
+          <w:szCs w:val="18"/>
+          <w:lang w:val="en-US"/>
+        </w:rPr>
+        <w:t>serialnr</w:t>
+      </w:r>
+      <w:proofErr w:type="spellEnd"/>
+      <w:r>
+        <w:rPr>
+          <w:rFonts w:ascii="Times New Roman" w:hAnsi="Times New Roman" w:eastAsia="Times New Roman" w:cs="Times New Roman"/>
+          <w:noProof w:val="0"/>
+          <w:sz w:val="18"/>
+          <w:szCs w:val="18"/>
+          <w:lang w:val="en-US"/>
+        </w:rPr>
+        <w:t>": "456",</w:t>
+      </w:r>
+    </w:p>
+    <w:p w14:noSpellErr="1">
+      <w:pPr>
+        <w:ind w:firstLine="360"/>
+        <w:jc w:val="both"/>
+      </w:pPr>
+      <w:r>
+        <w:rPr>
+          <w:rFonts w:ascii="Times New Roman" w:hAnsi="Times New Roman" w:eastAsia="Times New Roman" w:cs="Times New Roman"/>
+          <w:noProof w:val="0"/>
+          <w:sz w:val="18"/>
+          <w:szCs w:val="18"/>
+          <w:lang w:val="en-US"/>
+        </w:rPr>
+        <w:t xml:space="preserve">    "model": "A380",</w:t>
+      </w:r>
+    </w:p>
+    <w:p w14:noSpellErr="1">
+      <w:pPr>
+        <w:ind w:firstLine="360"/>
+        <w:jc w:val="both"/>
+      </w:pPr>
+      <w:r>
+        <w:rPr>
+          <w:rFonts w:ascii="Times New Roman" w:hAnsi="Times New Roman" w:eastAsia="Times New Roman" w:cs="Times New Roman"/>
+          <w:noProof w:val="0"/>
+          <w:sz w:val="18"/>
+          <w:szCs w:val="18"/>
+          <w:lang w:val="en-US"/>
+        </w:rPr>
+        <w:t xml:space="preserve">    "capacity": 150,</w:t>
+      </w:r>
+    </w:p>
+    <w:p w14:noSpellErr="1">
+      <w:pPr>
+        <w:ind w:firstLine="360"/>
+        <w:jc w:val="both"/>
+      </w:pPr>
+      <w:r>
+        <w:rPr>
+          <w:rFonts w:ascii="Times New Roman" w:hAnsi="Times New Roman" w:eastAsia="Times New Roman" w:cs="Times New Roman"/>
+          <w:noProof w:val="0"/>
+          <w:sz w:val="18"/>
+          <w:szCs w:val="18"/>
+          <w:lang w:val="en-US"/>
+        </w:rPr>
+        <w:t xml:space="preserve">    "flights": []</w:t>
+      </w:r>
+    </w:p>
+    <w:p w14:noSpellErr="1">
+      <w:pPr>
+        <w:pStyle w:val="Normal"/>
+        <w:spacing w:line="360" w:lineRule="auto"/>
+        <w:ind w:left="360"/>
+        <w:jc w:val="both"/>
+      </w:pPr>
+      <w:r>
+        <w:rPr>
+          <w:rFonts w:ascii="Times New Roman" w:hAnsi="Times New Roman" w:eastAsia="Times New Roman" w:cs="Times New Roman"/>
+          <w:noProof w:val="0"/>
+          <w:sz w:val="18"/>
+          <w:szCs w:val="18"/>
+          <w:lang w:val="en-US"/>
+        </w:rPr>
+        <w:t>}</w:t>
+      </w:r>
+    </w:p>
+    <w:p w14:noSpellErr="1">
+      <w:pPr>
+        <w:pStyle w:val="Normal"/>
+        <w:spacing w:line="360" w:lineRule="auto"/>
+        <w:ind w:left="360"/>
+        <w:jc w:val="both"/>
+        <w:rPr>
+          <w:rFonts w:ascii="Times New Roman" w:hAnsi="Times New Roman" w:eastAsia="Times New Roman" w:cs="Times New Roman"/>
+          <w:sz w:val="24"/>
+          <w:szCs w:val="24"/>
+          <w:u w:val="single"/>
+        </w:rPr>
+      </w:pPr>
+      <w:r>
+        <w:rPr>
+          <w:rFonts w:ascii="Times New Roman" w:hAnsi="Times New Roman" w:eastAsia="Times New Roman" w:cs="Times New Roman"/>
+          <w:sz w:val="24"/>
+          <w:szCs w:val="24"/>
+          <w:u w:val="single"/>
+        </w:rPr>
+        <w:t>Example Re</w:t>
+      </w:r>
+      <w:r>
+        <w:rPr>
+          <w:rFonts w:ascii="Times New Roman" w:hAnsi="Times New Roman" w:eastAsia="Times New Roman" w:cs="Times New Roman"/>
+          <w:sz w:val="24"/>
+          <w:szCs w:val="24"/>
+          <w:u w:val="single"/>
+        </w:rPr>
+        <w:t>sponse</w:t>
+      </w:r>
+      <w:r>
+        <w:rPr>
+          <w:rFonts w:ascii="Times New Roman" w:hAnsi="Times New Roman" w:eastAsia="Times New Roman" w:cs="Times New Roman"/>
+          <w:sz w:val="24"/>
+          <w:szCs w:val="24"/>
+          <w:u w:val="none"/>
+        </w:rPr>
+        <w:t xml:space="preserve">: </w:t>
+      </w:r>
+    </w:p>
+    <w:p w14:noSpellErr="1">
+      <w:pPr>
+        <w:pStyle w:val="Normal"/>
+        <w:bidi w:val="0"/>
+        <w:spacing w:before="0" w:beforeAutospacing="off" w:after="160" w:afterAutospacing="off" w:line="360" w:lineRule="auto"/>
+        <w:ind w:left="0" w:right="0" w:firstLine="360"/>
+        <w:jc w:val="both"/>
+        <w:rPr>
+          <w:rFonts w:ascii="Times New Roman" w:hAnsi="Times New Roman" w:eastAsia="Times New Roman" w:cs="Times New Roman"/>
+          <w:b w:val="0"/>
+          <w:bCs w:val="0"/>
+          <w:noProof w:val="0"/>
+          <w:sz w:val="24"/>
+          <w:szCs w:val="24"/>
+          <w:u w:val="none"/>
+          <w:lang w:val="en-US"/>
+        </w:rPr>
+      </w:pPr>
+      <w:r>
+        <w:drawing>
+          <wp:inline wp14:editId="368957D6" wp14:anchorId="6EAE4718">
+            <wp:extent cx="1676400" cy="371475"/>
+            <wp:effectExtent l="0" t="0" r="0" b="0"/>
+            <wp:docPr id="5218162" name="picture" title=""/>
+            <wp:cNvGraphicFramePr>
+              <a:graphicFrameLocks noChangeAspect="1"/>
+            </wp:cNvGraphicFramePr>
+            <a:graphic>
+              <a:graphicData uri="http://schemas.openxmlformats.org/drawingml/2006/picture">
+                <pic:pic>
+                  <pic:nvPicPr>
+                    <pic:cNvPr id="0" name="picture"/>
+                    <pic:cNvPicPr/>
+                  </pic:nvPicPr>
+                  <pic:blipFill>
+                    <a:blip r:embed="R86eb7da5deec4186">
+                      <a:extLst>
+                        <a:ext xmlns:a="http://schemas.openxmlformats.org/drawingml/2006/main" uri="{28A0092B-C50C-407E-A947-70E740481C1C}">
+                          <a14:useLocalDpi val="0"/>
+                        </a:ext>
+                      </a:extLst>
+                    </a:blip>
+                    <a:stretch>
+                      <a:fillRect/>
+                    </a:stretch>
+                  </pic:blipFill>
+                  <pic:spPr>
+                    <a:xfrm>
+                      <a:off x="0" y="0"/>
+                      <a:ext cx="1676400" cy="371475"/>
+                    </a:xfrm>
+                    <a:prstGeom prst="rect">
+                      <a:avLst/>
+                    </a:prstGeom>
+                  </pic:spPr>
+                </pic:pic>
+              </a:graphicData>
+            </a:graphic>
+          </wp:inline>
+        </w:drawing>
+      </w:r>
+    </w:p>
+    <w:p>
+      <w:pPr>
+        <w:pStyle w:val="ListParagraph"/>
+        <w:numPr>
+          <w:ilvl w:val="0"/>
+          <w:numId w:val="3"/>
+        </w:numPr>
+        <w:bidi w:val="0"/>
+        <w:spacing w:before="0" w:beforeAutospacing="off" w:after="160" w:afterAutospacing="off" w:line="360" w:lineRule="auto"/>
+        <w:ind w:right="0"/>
+        <w:jc w:val="both"/>
+        <w:rPr>
+          <w:rFonts w:ascii="Times New Roman" w:hAnsi="Times New Roman" w:eastAsia="Times New Roman" w:cs="Times New Roman" w:asciiTheme="minorAscii" w:hAnsiTheme="minorAscii" w:eastAsiaTheme="minorAscii" w:cstheme="minorAscii"/>
+          <w:noProof w:val="0"/>
+          <w:sz w:val="24"/>
+          <w:szCs w:val="24"/>
+          <w:u w:val="none"/>
+          <w:lang w:val="en-US"/>
+        </w:rPr>
+      </w:pPr>
+      <w:proofErr w:type="spellStart"/>
+      <w:r>
+        <w:rPr>
+          <w:rFonts w:ascii="Times New Roman" w:hAnsi="Times New Roman" w:eastAsia="Times New Roman" w:cs="Times New Roman"/>
+          <w:b w:val="1"/>
+          <w:bCs w:val="1"/>
+          <w:noProof w:val="0"/>
+          <w:sz w:val="24"/>
+          <w:szCs w:val="24"/>
+          <w:u w:val="none"/>
+          <w:lang w:val="en-US"/>
+        </w:rPr>
+        <w:t>findbyserialnumber</w:t>
+      </w:r>
+      <w:proofErr w:type="spellEnd"/>
+      <w:r>
+        <w:rPr>
+          <w:rFonts w:ascii="Times New Roman" w:hAnsi="Times New Roman" w:eastAsia="Times New Roman" w:cs="Times New Roman"/>
+          <w:b w:val="1"/>
+          <w:bCs w:val="1"/>
+          <w:noProof w:val="0"/>
+          <w:sz w:val="24"/>
+          <w:szCs w:val="24"/>
+          <w:u w:val="none"/>
+          <w:lang w:val="en-US"/>
+        </w:rPr>
+        <w:t xml:space="preserve"> </w:t>
+      </w:r>
+      <w:r>
+        <w:rPr>
+          <w:rFonts w:ascii="Times New Roman" w:hAnsi="Times New Roman" w:eastAsia="Times New Roman" w:cs="Times New Roman"/>
+          <w:b w:val="0"/>
+          <w:bCs w:val="0"/>
+          <w:noProof w:val="0"/>
+          <w:sz w:val="24"/>
+          <w:szCs w:val="24"/>
+          <w:u w:val="none"/>
+          <w:lang w:val="en-US"/>
+        </w:rPr>
+        <w:t>(</w:t>
+      </w:r>
+      <w:hyperlink r:id="Ra762997870e74b84">
+        <w:r>
+          <w:rPr>
+            <w:rStyle w:val="Hyperlink"/>
+            <w:b w:val="0"/>
+            <w:bCs w:val="0"/>
+            <w:i w:val="0"/>
+            <w:iCs w:val="0"/>
+            <w:noProof w:val="0"/>
+            <w:color w:val="505050"/>
+            <w:sz w:val="18"/>
+            <w:szCs w:val="18"/>
+            <w:lang w:val="en-US"/>
+          </w:rPr>
+          <w:t>http://localhost:8080/airlinesWebApp-0.0.1-SNAPSHOT/rs/airplane/findbyserialnumber/</w:t>
+        </w:r>
+        <w:r>
+          <w:rPr>
+            <w:rStyle w:val="Hyperlink"/>
+            <w:b w:val="0"/>
+            <w:bCs w:val="0"/>
+            <w:i w:val="0"/>
+            <w:iCs w:val="0"/>
+            <w:noProof w:val="0"/>
+            <w:color w:val="505050"/>
+            <w:sz w:val="18"/>
+            <w:szCs w:val="18"/>
+            <w:lang w:val="en-US"/>
+          </w:rPr>
+          <w:t>{serialNumber</w:t>
+        </w:r>
+      </w:hyperlink>
+      <w:r>
+        <w:rPr>
+          <w:b w:val="0"/>
+          <w:bCs w:val="0"/>
+          <w:i w:val="0"/>
+          <w:iCs w:val="0"/>
+          <w:noProof w:val="0"/>
+          <w:color w:val="505050"/>
+          <w:sz w:val="18"/>
+          <w:szCs w:val="18"/>
+          <w:lang w:val="en-US"/>
+        </w:rPr>
+        <w:t>}</w:t>
+      </w:r>
+      <w:r>
+        <w:rPr>
+          <w:rFonts w:ascii="Times New Roman" w:hAnsi="Times New Roman" w:eastAsia="Times New Roman" w:cs="Times New Roman"/>
+          <w:b w:val="0"/>
+          <w:bCs w:val="0"/>
+          <w:noProof w:val="0"/>
+          <w:sz w:val="24"/>
+          <w:szCs w:val="24"/>
+          <w:u w:val="none"/>
+          <w:lang w:val="en-US"/>
+        </w:rPr>
+        <w:t>)</w:t>
+      </w:r>
+    </w:p>
+    <w:p w14:noSpellErr="1">
+      <w:pPr>
+        <w:pStyle w:val="Normal"/>
+        <w:bidi w:val="0"/>
+        <w:spacing w:before="0" w:beforeAutospacing="off" w:after="160" w:afterAutospacing="off" w:line="360" w:lineRule="auto"/>
+        <w:ind w:left="360" w:right="0"/>
+        <w:jc w:val="both"/>
+        <w:rPr>
+          <w:rFonts w:ascii="Times New Roman" w:hAnsi="Times New Roman" w:eastAsia="Times New Roman" w:cs="Times New Roman"/>
+          <w:b w:val="0"/>
+          <w:bCs w:val="0"/>
+          <w:noProof w:val="0"/>
+          <w:sz w:val="24"/>
+          <w:szCs w:val="24"/>
+          <w:u w:val="none"/>
+          <w:lang w:val="en-US"/>
+        </w:rPr>
+      </w:pPr>
+      <w:r>
+        <w:rPr>
+          <w:rFonts w:ascii="Times New Roman" w:hAnsi="Times New Roman" w:eastAsia="Times New Roman" w:cs="Times New Roman"/>
+          <w:b w:val="0"/>
+          <w:bCs w:val="0"/>
+          <w:noProof w:val="0"/>
+          <w:sz w:val="24"/>
+          <w:szCs w:val="24"/>
+          <w:u w:val="none"/>
+          <w:lang w:val="en-US"/>
+        </w:rPr>
+        <w:t xml:space="preserve">A get type method used to find airplane entities by serial number. We need to provide serial number as part of the URL. </w:t>
+      </w:r>
+    </w:p>
+    <w:p w14:noSpellErr="1">
+      <w:pPr>
+        <w:pStyle w:val="Normal"/>
+        <w:spacing w:line="360" w:lineRule="auto"/>
+        <w:ind w:left="360"/>
+        <w:jc w:val="both"/>
+        <w:rPr>
+          <w:rFonts w:ascii="Times New Roman" w:hAnsi="Times New Roman" w:eastAsia="Times New Roman" w:cs="Times New Roman"/>
+          <w:sz w:val="24"/>
+          <w:szCs w:val="24"/>
+          <w:u w:val="single"/>
+        </w:rPr>
+      </w:pPr>
+      <w:r>
+        <w:rPr>
+          <w:rFonts w:ascii="Times New Roman" w:hAnsi="Times New Roman" w:eastAsia="Times New Roman" w:cs="Times New Roman"/>
+          <w:sz w:val="24"/>
+          <w:szCs w:val="24"/>
+          <w:u w:val="single"/>
+        </w:rPr>
+        <w:t>Example Request</w:t>
+      </w:r>
+      <w:r>
+        <w:rPr>
+          <w:rFonts w:ascii="Times New Roman" w:hAnsi="Times New Roman" w:eastAsia="Times New Roman" w:cs="Times New Roman"/>
+          <w:sz w:val="24"/>
+          <w:szCs w:val="24"/>
+          <w:u w:val="none"/>
+        </w:rPr>
+        <w:t xml:space="preserve">: </w:t>
+      </w:r>
+    </w:p>
+    <w:p>
+      <w:pPr>
+        <w:pStyle w:val="Normal"/>
+        <w:spacing w:line="360" w:lineRule="auto"/>
+        <w:ind w:left="360"/>
+        <w:jc w:val="both"/>
+      </w:pPr>
+      <w:r>
+        <w:rPr>
+          <w:rFonts w:ascii="Times New Roman" w:hAnsi="Times New Roman" w:eastAsia="Times New Roman" w:cs="Times New Roman"/>
+          <w:b w:val="0"/>
+          <w:bCs w:val="0"/>
+          <w:i w:val="0"/>
+          <w:iCs w:val="0"/>
+          <w:noProof w:val="0"/>
+          <w:color w:val="505050"/>
+          <w:sz w:val="18"/>
+          <w:szCs w:val="18"/>
+          <w:lang w:val="en-US"/>
+        </w:rPr>
+        <w:t>http://localhost:8080/airlinesWebApp-0.0.1-SNAPSHOT/rs/airplane/findbyserialnumber/456</w:t>
+      </w:r>
+    </w:p>
+    <w:p>
+      <w:pPr>
+        <w:pStyle w:val="Normal"/>
+        <w:spacing w:line="360" w:lineRule="auto"/>
+        <w:ind w:left="360"/>
+        <w:jc w:val="both"/>
+        <w:rPr>
+          <w:rFonts w:ascii="Times New Roman" w:hAnsi="Times New Roman" w:eastAsia="Times New Roman" w:cs="Times New Roman"/>
+          <w:sz w:val="24"/>
+          <w:szCs w:val="24"/>
+          <w:u w:val="single"/>
+        </w:rPr>
+      </w:pPr>
+      <w:r>
+        <w:rPr>
+          <w:rFonts w:ascii="Times New Roman" w:hAnsi="Times New Roman" w:eastAsia="Times New Roman" w:cs="Times New Roman"/>
+          <w:sz w:val="24"/>
+          <w:szCs w:val="24"/>
+          <w:u w:val="single"/>
+        </w:rPr>
+        <w:t>Example Re</w:t>
+      </w:r>
+      <w:r>
+        <w:rPr>
+          <w:rFonts w:ascii="Times New Roman" w:hAnsi="Times New Roman" w:eastAsia="Times New Roman" w:cs="Times New Roman"/>
+          <w:sz w:val="24"/>
+          <w:szCs w:val="24"/>
+          <w:u w:val="single"/>
+        </w:rPr>
+        <w:t>sponse</w:t>
+      </w:r>
+      <w:r>
+        <w:rPr>
+          <w:rFonts w:ascii="Times New Roman" w:hAnsi="Times New Roman" w:eastAsia="Times New Roman" w:cs="Times New Roman"/>
+          <w:sz w:val="24"/>
+          <w:szCs w:val="24"/>
+          <w:u w:val="none"/>
+        </w:rPr>
+        <w:t xml:space="preserve">: </w:t>
+      </w:r>
+    </w:p>
+    <w:p w14:noSpellErr="1">
+      <w:pPr>
+        <w:pStyle w:val="Normal"/>
+        <w:bidi w:val="0"/>
+        <w:spacing w:before="0" w:beforeAutospacing="off" w:after="160" w:afterAutospacing="off" w:line="360" w:lineRule="auto"/>
+        <w:ind w:left="360" w:right="0"/>
+        <w:jc w:val="both"/>
+        <w:rPr>
+          <w:rFonts w:ascii="Times New Roman" w:hAnsi="Times New Roman" w:eastAsia="Times New Roman" w:cs="Times New Roman"/>
+          <w:b w:val="0"/>
+          <w:bCs w:val="0"/>
+          <w:noProof w:val="0"/>
+          <w:sz w:val="24"/>
+          <w:szCs w:val="24"/>
+          <w:u w:val="none"/>
+          <w:lang w:val="en-US"/>
+        </w:rPr>
+      </w:pPr>
+      <w:r>
+        <w:drawing>
+          <wp:inline wp14:editId="6CFD5060" wp14:anchorId="0071CB07">
+            <wp:extent cx="1828800" cy="1181100"/>
+            <wp:effectExtent l="0" t="0" r="0" b="0"/>
+            <wp:docPr id="305436593" name="picture" title=""/>
+            <wp:cNvGraphicFramePr>
+              <a:graphicFrameLocks noChangeAspect="1"/>
+            </wp:cNvGraphicFramePr>
+            <a:graphic>
+              <a:graphicData uri="http://schemas.openxmlformats.org/drawingml/2006/picture">
+                <pic:pic>
+                  <pic:nvPicPr>
+                    <pic:cNvPr id="0" name="picture"/>
+                    <pic:cNvPicPr/>
+                  </pic:nvPicPr>
+                  <pic:blipFill>
+                    <a:blip r:embed="R1af9eb9535114d92">
+                      <a:extLst>
+                        <a:ext xmlns:a="http://schemas.openxmlformats.org/drawingml/2006/main" uri="{28A0092B-C50C-407E-A947-70E740481C1C}">
+                          <a14:useLocalDpi val="0"/>
+                        </a:ext>
+                      </a:extLst>
+                    </a:blip>
+                    <a:stretch>
+                      <a:fillRect/>
+                    </a:stretch>
+                  </pic:blipFill>
+                  <pic:spPr>
+                    <a:xfrm>
+                      <a:off x="0" y="0"/>
+                      <a:ext cx="1828800" cy="1181100"/>
+                    </a:xfrm>
+                    <a:prstGeom prst="rect">
+                      <a:avLst/>
+                    </a:prstGeom>
+                  </pic:spPr>
+                </pic:pic>
+              </a:graphicData>
+            </a:graphic>
+          </wp:inline>
+        </w:drawing>
+      </w:r>
+    </w:p>
+    <w:p>
+      <w:pPr>
+        <w:pStyle w:val="ListParagraph"/>
+        <w:numPr>
+          <w:ilvl w:val="0"/>
+          <w:numId w:val="3"/>
+        </w:numPr>
+        <w:bidi w:val="0"/>
+        <w:spacing w:before="0" w:beforeAutospacing="off" w:after="160" w:afterAutospacing="off" w:line="360" w:lineRule="auto"/>
+        <w:ind w:right="0"/>
+        <w:jc w:val="both"/>
+        <w:rPr>
+          <w:rFonts w:ascii="Times New Roman" w:hAnsi="Times New Roman" w:eastAsia="Times New Roman" w:cs="Times New Roman" w:asciiTheme="minorAscii" w:hAnsiTheme="minorAscii" w:eastAsiaTheme="minorAscii" w:cstheme="minorAscii"/>
+          <w:noProof w:val="0"/>
+          <w:sz w:val="24"/>
+          <w:szCs w:val="24"/>
+          <w:u w:val="none"/>
+          <w:lang w:val="en-US"/>
+        </w:rPr>
+      </w:pPr>
+      <w:proofErr w:type="spellStart"/>
+      <w:r>
+        <w:rPr>
+          <w:rFonts w:ascii="Times New Roman" w:hAnsi="Times New Roman" w:eastAsia="Times New Roman" w:cs="Times New Roman"/>
+          <w:b w:val="1"/>
+          <w:bCs w:val="1"/>
+          <w:noProof w:val="0"/>
+          <w:sz w:val="24"/>
+          <w:szCs w:val="24"/>
+          <w:u w:val="none"/>
+          <w:lang w:val="en-US"/>
+        </w:rPr>
+        <w:t>findbyflight</w:t>
+      </w:r>
+      <w:proofErr w:type="spellEnd"/>
+      <w:r>
+        <w:rPr>
+          <w:rFonts w:ascii="Times New Roman" w:hAnsi="Times New Roman" w:eastAsia="Times New Roman" w:cs="Times New Roman"/>
+          <w:b w:val="1"/>
+          <w:bCs w:val="1"/>
+          <w:noProof w:val="0"/>
+          <w:sz w:val="24"/>
+          <w:szCs w:val="24"/>
+          <w:u w:val="none"/>
+          <w:lang w:val="en-US"/>
+        </w:rPr>
+        <w:t xml:space="preserve"> </w:t>
+      </w:r>
+      <w:r>
+        <w:rPr>
+          <w:rFonts w:ascii="Times New Roman" w:hAnsi="Times New Roman" w:eastAsia="Times New Roman" w:cs="Times New Roman"/>
+          <w:b w:val="0"/>
+          <w:bCs w:val="0"/>
+          <w:noProof w:val="0"/>
+          <w:sz w:val="24"/>
+          <w:szCs w:val="24"/>
+          <w:u w:val="none"/>
+          <w:lang w:val="en-US"/>
+        </w:rPr>
+        <w:t>(</w:t>
+      </w:r>
+      <w:hyperlink r:id="R815f022d976b425f">
+        <w:r>
+          <w:rPr>
+            <w:rStyle w:val="Hyperlink"/>
+            <w:b w:val="0"/>
+            <w:bCs w:val="0"/>
+            <w:i w:val="0"/>
+            <w:iCs w:val="0"/>
+            <w:noProof w:val="0"/>
+            <w:color w:val="505050"/>
+            <w:sz w:val="18"/>
+            <w:szCs w:val="18"/>
+            <w:lang w:val="en-US"/>
+          </w:rPr>
+          <w:t>http://localhost:8080/airlinesWebApp-0.0.1-SNAPSHOT/rs/airplane/findbyflight</w:t>
+        </w:r>
+      </w:hyperlink>
+      <w:r>
+        <w:rPr>
+          <w:rFonts w:ascii="Times New Roman" w:hAnsi="Times New Roman" w:eastAsia="Times New Roman" w:cs="Times New Roman"/>
+          <w:b w:val="0"/>
+          <w:bCs w:val="0"/>
+          <w:noProof w:val="0"/>
+          <w:sz w:val="24"/>
+          <w:szCs w:val="24"/>
+          <w:u w:val="none"/>
+          <w:lang w:val="en-US"/>
+        </w:rPr>
+        <w:t>)</w:t>
+      </w:r>
+    </w:p>
+    <w:p w14:noSpellErr="1">
+      <w:pPr>
+        <w:pStyle w:val="Normal"/>
+        <w:bidi w:val="0"/>
+        <w:spacing w:before="0" w:beforeAutospacing="off" w:after="160" w:afterAutospacing="off" w:line="360" w:lineRule="auto"/>
+        <w:ind w:left="360" w:right="0"/>
+        <w:jc w:val="both"/>
+        <w:rPr>
+          <w:rFonts w:ascii="Times New Roman" w:hAnsi="Times New Roman" w:eastAsia="Times New Roman" w:cs="Times New Roman"/>
+          <w:b w:val="0"/>
+          <w:bCs w:val="0"/>
+          <w:noProof w:val="0"/>
+          <w:sz w:val="24"/>
+          <w:szCs w:val="24"/>
+          <w:u w:val="none"/>
+          <w:lang w:val="en-US"/>
+        </w:rPr>
+      </w:pPr>
+      <w:r>
+        <w:rPr>
+          <w:rFonts w:ascii="Times New Roman" w:hAnsi="Times New Roman" w:eastAsia="Times New Roman" w:cs="Times New Roman"/>
+          <w:b w:val="0"/>
+          <w:bCs w:val="0"/>
+          <w:noProof w:val="0"/>
+          <w:sz w:val="24"/>
+          <w:szCs w:val="24"/>
+          <w:u w:val="none"/>
+          <w:lang w:val="en-US"/>
+        </w:rPr>
+        <w:t xml:space="preserve">A post type method </w:t>
+      </w:r>
+      <w:r>
+        <w:rPr>
+          <w:rFonts w:ascii="Times New Roman" w:hAnsi="Times New Roman" w:eastAsia="Times New Roman" w:cs="Times New Roman"/>
+          <w:b w:val="0"/>
+          <w:bCs w:val="0"/>
+          <w:noProof w:val="0"/>
+          <w:sz w:val="24"/>
+          <w:szCs w:val="24"/>
+          <w:u w:val="none"/>
+          <w:lang w:val="en-US"/>
+        </w:rPr>
+        <w:t>available</w:t>
+      </w:r>
+      <w:r>
+        <w:rPr>
+          <w:rFonts w:ascii="Times New Roman" w:hAnsi="Times New Roman" w:eastAsia="Times New Roman" w:cs="Times New Roman"/>
+          <w:b w:val="0"/>
+          <w:bCs w:val="0"/>
+          <w:noProof w:val="0"/>
+          <w:sz w:val="24"/>
+          <w:szCs w:val="24"/>
+          <w:u w:val="none"/>
+          <w:lang w:val="en-US"/>
+        </w:rPr>
+        <w:t xml:space="preserve"> to find airplane entities based on a provided flight id. This method accepts a JSON string with-in request body.</w:t>
+      </w:r>
+    </w:p>
+    <w:p w14:noSpellErr="1">
+      <w:pPr>
+        <w:pStyle w:val="Normal"/>
+        <w:spacing w:line="360" w:lineRule="auto"/>
+        <w:ind w:left="360"/>
+        <w:jc w:val="both"/>
+        <w:rPr>
+          <w:rFonts w:ascii="Times New Roman" w:hAnsi="Times New Roman" w:eastAsia="Times New Roman" w:cs="Times New Roman"/>
+          <w:sz w:val="24"/>
+          <w:szCs w:val="24"/>
+          <w:u w:val="single"/>
+        </w:rPr>
+      </w:pPr>
+      <w:r>
+        <w:rPr>
+          <w:rFonts w:ascii="Times New Roman" w:hAnsi="Times New Roman" w:eastAsia="Times New Roman" w:cs="Times New Roman"/>
+          <w:sz w:val="24"/>
+          <w:szCs w:val="24"/>
+          <w:u w:val="single"/>
+        </w:rPr>
+        <w:t>Example Request</w:t>
+      </w:r>
+      <w:r>
+        <w:rPr>
+          <w:rFonts w:ascii="Times New Roman" w:hAnsi="Times New Roman" w:eastAsia="Times New Roman" w:cs="Times New Roman"/>
+          <w:sz w:val="24"/>
+          <w:szCs w:val="24"/>
+          <w:u w:val="none"/>
+        </w:rPr>
+        <w:t xml:space="preserve">: </w:t>
+      </w:r>
+    </w:p>
+    <w:p>
+      <w:pPr>
+        <w:pStyle w:val="Normal"/>
+        <w:bidi w:val="0"/>
+        <w:spacing w:line="360" w:lineRule="auto"/>
+        <w:ind w:left="360"/>
+        <w:jc w:val="both"/>
+        <w:rPr>
+          <w:rFonts w:ascii="Times New Roman" w:hAnsi="Times New Roman" w:eastAsia="Times New Roman" w:cs="Times New Roman"/>
+          <w:b w:val="0"/>
+          <w:bCs w:val="0"/>
+          <w:noProof w:val="0"/>
+          <w:sz w:val="24"/>
+          <w:szCs w:val="24"/>
+          <w:u w:val="none"/>
+          <w:lang w:val="en-US"/>
+        </w:rPr>
+      </w:pPr>
+      <w:hyperlink r:id="R624cc44729a042ca">
+        <w:r>
+          <w:rPr>
+            <w:rStyle w:val="Hyperlink"/>
+            <w:b w:val="0"/>
+            <w:bCs w:val="0"/>
+            <w:i w:val="0"/>
+            <w:iCs w:val="0"/>
+            <w:noProof w:val="0"/>
+            <w:color w:val="505050"/>
+            <w:sz w:val="18"/>
+            <w:szCs w:val="18"/>
+            <w:lang w:val="en-US"/>
+          </w:rPr>
+          <w:t>http://localhost:8080/airlinesWebApp-0.0.1-SNAPSHOT/rs/airplane/findbyflight</w:t>
+        </w:r>
+      </w:hyperlink>
+    </w:p>
+    <w:p w14:noSpellErr="1">
+      <w:pPr>
+        <w:bidi w:val="0"/>
+        <w:ind w:firstLine="360"/>
+        <w:jc w:val="both"/>
+      </w:pPr>
+      <w:r>
+        <w:rPr>
+          <w:rFonts w:ascii="Calibri" w:hAnsi="Calibri" w:eastAsia="Calibri" w:cs="Calibri"/>
+          <w:noProof w:val="0"/>
+          <w:sz w:val="18"/>
+          <w:szCs w:val="18"/>
+          <w:lang w:val="en-US"/>
+        </w:rPr>
+        <w:t>{</w:t>
+      </w:r>
+    </w:p>
+    <w:p w14:noSpellErr="1">
+      <w:pPr>
+        <w:bidi w:val="0"/>
+        <w:ind w:firstLine="360"/>
+        <w:jc w:val="both"/>
+      </w:pPr>
+      <w:r>
+        <w:rPr>
+          <w:rFonts w:ascii="Calibri" w:hAnsi="Calibri" w:eastAsia="Calibri" w:cs="Calibri"/>
+          <w:noProof w:val="0"/>
+          <w:sz w:val="18"/>
+          <w:szCs w:val="18"/>
+          <w:lang w:val="en-US"/>
+        </w:rPr>
+        <w:t xml:space="preserve">    "id": 251</w:t>
+      </w:r>
+    </w:p>
+    <w:p w14:noSpellErr="1">
+      <w:pPr>
+        <w:pStyle w:val="Normal"/>
+        <w:bidi w:val="0"/>
+        <w:spacing w:line="360" w:lineRule="auto"/>
+        <w:ind w:left="360"/>
+        <w:jc w:val="both"/>
+      </w:pPr>
+      <w:r>
+        <w:rPr>
+          <w:rFonts w:ascii="Calibri" w:hAnsi="Calibri" w:eastAsia="Calibri" w:cs="Calibri"/>
+          <w:noProof w:val="0"/>
+          <w:sz w:val="18"/>
+          <w:szCs w:val="18"/>
+          <w:lang w:val="en-US"/>
+        </w:rPr>
+        <w:t>}</w:t>
+      </w:r>
+    </w:p>
+    <w:p>
+      <w:pPr>
+        <w:pStyle w:val="ListParagraph"/>
+        <w:numPr>
+          <w:ilvl w:val="0"/>
+          <w:numId w:val="3"/>
+        </w:numPr>
+        <w:bidi w:val="0"/>
+        <w:spacing w:before="0" w:beforeAutospacing="off" w:after="0" w:afterAutospacing="off" w:line="360" w:lineRule="auto"/>
+        <w:ind w:right="0"/>
+        <w:jc w:val="both"/>
+        <w:rPr>
+          <w:rFonts w:ascii="Times New Roman" w:hAnsi="Times New Roman" w:eastAsia="Times New Roman" w:cs="Times New Roman" w:asciiTheme="minorAscii" w:hAnsiTheme="minorAscii" w:eastAsiaTheme="minorAscii" w:cstheme="minorAscii"/>
+          <w:sz w:val="24"/>
+          <w:szCs w:val="24"/>
+        </w:rPr>
+      </w:pPr>
+      <w:proofErr w:type="spellStart"/>
+      <w:r>
+        <w:rPr>
+          <w:rFonts w:ascii="Times New Roman" w:hAnsi="Times New Roman" w:eastAsia="Times New Roman" w:cs="Times New Roman"/>
+          <w:b w:val="1"/>
+          <w:bCs w:val="1"/>
+          <w:sz w:val="24"/>
+          <w:szCs w:val="24"/>
+        </w:rPr>
+        <w:t>findbymodel</w:t>
+      </w:r>
+      <w:proofErr w:type="spellEnd"/>
+      <w:r>
+        <w:rPr>
+          <w:rFonts w:ascii="Times New Roman" w:hAnsi="Times New Roman" w:eastAsia="Times New Roman" w:cs="Times New Roman"/>
+          <w:b w:val="1"/>
+          <w:bCs w:val="1"/>
+          <w:sz w:val="24"/>
+          <w:szCs w:val="24"/>
+        </w:rPr>
+        <w:t xml:space="preserve"> </w:t>
+      </w:r>
+      <w:r>
+        <w:rPr>
+          <w:rFonts w:ascii="Times New Roman" w:hAnsi="Times New Roman" w:eastAsia="Times New Roman" w:cs="Times New Roman"/>
+          <w:sz w:val="24"/>
+          <w:szCs w:val="24"/>
+        </w:rPr>
+        <w:t>(</w:t>
+      </w:r>
+      <w:hyperlink r:id="Rbdef8a09e050422a">
+        <w:r>
+          <w:rPr>
+            <w:rStyle w:val="Hyperlink"/>
+            <w:b w:val="0"/>
+            <w:bCs w:val="0"/>
+            <w:i w:val="0"/>
+            <w:iCs w:val="0"/>
+            <w:noProof w:val="0"/>
+            <w:color w:val="505050"/>
+            <w:sz w:val="18"/>
+            <w:szCs w:val="18"/>
+            <w:lang w:val="en-US"/>
+          </w:rPr>
+          <w:t>http://localhost:8080/airlinesWebApp-0.0.1-SNAPSHOT/rs/airplane/findbymodel/</w:t>
+        </w:r>
+        <w:r>
+          <w:rPr>
+            <w:rStyle w:val="Hyperlink"/>
+            <w:b w:val="0"/>
+            <w:bCs w:val="0"/>
+            <w:i w:val="0"/>
+            <w:iCs w:val="0"/>
+            <w:noProof w:val="0"/>
+            <w:color w:val="505050"/>
+            <w:sz w:val="18"/>
+            <w:szCs w:val="18"/>
+            <w:lang w:val="en-US"/>
+          </w:rPr>
+          <w:t>{model</w:t>
+        </w:r>
+      </w:hyperlink>
+      <w:r>
+        <w:rPr>
+          <w:b w:val="0"/>
+          <w:bCs w:val="0"/>
+          <w:i w:val="0"/>
+          <w:iCs w:val="0"/>
+          <w:noProof w:val="0"/>
+          <w:color w:val="505050"/>
+          <w:sz w:val="18"/>
+          <w:szCs w:val="18"/>
+          <w:lang w:val="en-US"/>
+        </w:rPr>
+        <w:t>}</w:t>
+      </w:r>
+      <w:r>
+        <w:rPr>
+          <w:rFonts w:ascii="Times New Roman" w:hAnsi="Times New Roman" w:eastAsia="Times New Roman" w:cs="Times New Roman"/>
+          <w:sz w:val="24"/>
+          <w:szCs w:val="24"/>
+        </w:rPr>
+        <w:t>)</w:t>
+      </w:r>
+    </w:p>
+    <w:p w14:noSpellErr="1">
+      <w:pPr>
+        <w:pStyle w:val="Normal"/>
+        <w:bidi w:val="0"/>
+        <w:spacing w:before="0" w:beforeAutospacing="off" w:after="0" w:afterAutospacing="off" w:line="360" w:lineRule="auto"/>
+        <w:ind w:left="360" w:right="0"/>
+        <w:jc w:val="both"/>
+        <w:rPr>
+          <w:rFonts w:ascii="Times New Roman" w:hAnsi="Times New Roman" w:eastAsia="Times New Roman" w:cs="Times New Roman"/>
+          <w:sz w:val="24"/>
+          <w:szCs w:val="24"/>
+        </w:rPr>
+      </w:pPr>
+      <w:r>
+        <w:rPr>
+          <w:rFonts w:ascii="Times New Roman" w:hAnsi="Times New Roman" w:eastAsia="Times New Roman" w:cs="Times New Roman"/>
+          <w:sz w:val="24"/>
+          <w:szCs w:val="24"/>
+        </w:rPr>
+        <w:t xml:space="preserve">A get type method that finds airplane entities based on a provided model in URL. It returns a list of </w:t>
+      </w:r>
+      <w:r>
+        <w:rPr>
+          <w:rFonts w:ascii="Times New Roman" w:hAnsi="Times New Roman" w:eastAsia="Times New Roman" w:cs="Times New Roman"/>
+          <w:sz w:val="24"/>
+          <w:szCs w:val="24"/>
+        </w:rPr>
+        <w:t>airplane</w:t>
+      </w:r>
+      <w:r>
+        <w:rPr>
+          <w:rFonts w:ascii="Times New Roman" w:hAnsi="Times New Roman" w:eastAsia="Times New Roman" w:cs="Times New Roman"/>
+          <w:sz w:val="24"/>
+          <w:szCs w:val="24"/>
+        </w:rPr>
+        <w:t xml:space="preserve"> entities.</w:t>
+      </w:r>
+    </w:p>
+    <w:p w14:noSpellErr="1">
+      <w:pPr>
+        <w:pStyle w:val="Normal"/>
+        <w:spacing w:line="360" w:lineRule="auto"/>
+        <w:ind w:left="360"/>
+        <w:jc w:val="both"/>
+        <w:rPr>
+          <w:rFonts w:ascii="Times New Roman" w:hAnsi="Times New Roman" w:eastAsia="Times New Roman" w:cs="Times New Roman"/>
+          <w:sz w:val="24"/>
+          <w:szCs w:val="24"/>
+          <w:u w:val="single"/>
+        </w:rPr>
+      </w:pPr>
+      <w:r>
+        <w:rPr>
+          <w:rFonts w:ascii="Times New Roman" w:hAnsi="Times New Roman" w:eastAsia="Times New Roman" w:cs="Times New Roman"/>
+          <w:sz w:val="24"/>
+          <w:szCs w:val="24"/>
+          <w:u w:val="single"/>
+        </w:rPr>
+        <w:t>Example Request</w:t>
+      </w:r>
+      <w:r>
+        <w:rPr>
+          <w:rFonts w:ascii="Times New Roman" w:hAnsi="Times New Roman" w:eastAsia="Times New Roman" w:cs="Times New Roman"/>
+          <w:sz w:val="24"/>
+          <w:szCs w:val="24"/>
+          <w:u w:val="none"/>
+        </w:rPr>
+        <w:t xml:space="preserve">: </w:t>
+      </w:r>
+      <w:hyperlink r:id="Rb4d49a61cadd43cf">
+        <w:r>
+          <w:rPr>
+            <w:rStyle w:val="Hyperlink"/>
+            <w:rFonts w:ascii="Times New Roman" w:hAnsi="Times New Roman" w:eastAsia="Times New Roman" w:cs="Times New Roman"/>
+            <w:b w:val="0"/>
+            <w:bCs w:val="0"/>
+            <w:i w:val="0"/>
+            <w:iCs w:val="0"/>
+            <w:noProof w:val="0"/>
+            <w:color w:val="505050"/>
+            <w:sz w:val="18"/>
+            <w:szCs w:val="18"/>
+            <w:lang w:val="en-US"/>
+          </w:rPr>
+          <w:t>http://localhost:8080/airlinesWebApp-0.0.1-SNAPSHOT/rs/airplane/findbymodel/A380</w:t>
+        </w:r>
+      </w:hyperlink>
+      <w:r>
+        <w:rPr>
+          <w:rFonts w:ascii="Times New Roman" w:hAnsi="Times New Roman" w:eastAsia="Times New Roman" w:cs="Times New Roman"/>
+          <w:sz w:val="24"/>
+          <w:szCs w:val="24"/>
+          <w:u w:val="none"/>
+        </w:rPr>
+        <w:t xml:space="preserve"> </w:t>
+      </w:r>
+    </w:p>
+    <w:p w14:noSpellErr="1">
+      <w:pPr>
+        <w:pStyle w:val="Normal"/>
+        <w:spacing w:line="360" w:lineRule="auto"/>
+        <w:ind w:left="360"/>
+        <w:jc w:val="both"/>
+        <w:rPr>
+          <w:rFonts w:ascii="Times New Roman" w:hAnsi="Times New Roman" w:eastAsia="Times New Roman" w:cs="Times New Roman"/>
+          <w:sz w:val="24"/>
+          <w:szCs w:val="24"/>
+          <w:u w:val="single"/>
+        </w:rPr>
+      </w:pPr>
+      <w:r>
+        <w:rPr>
+          <w:rFonts w:ascii="Times New Roman" w:hAnsi="Times New Roman" w:eastAsia="Times New Roman" w:cs="Times New Roman"/>
+          <w:sz w:val="24"/>
+          <w:szCs w:val="24"/>
+          <w:u w:val="single"/>
+        </w:rPr>
+        <w:t>Example Re</w:t>
+      </w:r>
+      <w:r>
+        <w:rPr>
+          <w:rFonts w:ascii="Times New Roman" w:hAnsi="Times New Roman" w:eastAsia="Times New Roman" w:cs="Times New Roman"/>
+          <w:sz w:val="24"/>
+          <w:szCs w:val="24"/>
+          <w:u w:val="single"/>
+        </w:rPr>
+        <w:t>sponse</w:t>
+      </w:r>
+      <w:r>
+        <w:rPr>
+          <w:rFonts w:ascii="Times New Roman" w:hAnsi="Times New Roman" w:eastAsia="Times New Roman" w:cs="Times New Roman"/>
+          <w:sz w:val="24"/>
+          <w:szCs w:val="24"/>
+          <w:u w:val="none"/>
+        </w:rPr>
+        <w:t xml:space="preserve">: </w:t>
+      </w:r>
+    </w:p>
+    <w:p w14:noSpellErr="1">
+      <w:pPr>
+        <w:pStyle w:val="Normal"/>
+        <w:spacing w:line="360" w:lineRule="auto"/>
+        <w:ind w:left="360"/>
+        <w:jc w:val="both"/>
+        <w:rPr>
+          <w:rFonts w:ascii="Times New Roman" w:hAnsi="Times New Roman" w:eastAsia="Times New Roman" w:cs="Times New Roman"/>
+          <w:sz w:val="24"/>
+          <w:szCs w:val="24"/>
+          <w:u w:val="none"/>
+        </w:rPr>
+      </w:pPr>
+      <w:r>
+        <w:drawing>
+          <wp:inline wp14:editId="04E76DAC" wp14:anchorId="4C7528A8">
+            <wp:extent cx="2305050" cy="2257425"/>
+            <wp:effectExtent l="0" t="0" r="0" b="0"/>
+            <wp:docPr id="618882907" name="picture" title=""/>
+            <wp:cNvGraphicFramePr>
+              <a:graphicFrameLocks noChangeAspect="1"/>
+            </wp:cNvGraphicFramePr>
+            <a:graphic>
+              <a:graphicData uri="http://schemas.openxmlformats.org/drawingml/2006/picture">
+                <pic:pic>
+                  <pic:nvPicPr>
+                    <pic:cNvPr id="0" name="picture"/>
+                    <pic:cNvPicPr/>
+                  </pic:nvPicPr>
+                  <pic:blipFill>
+                    <a:blip r:embed="R3285c4d27de74a9f">
+                      <a:extLst>
+                        <a:ext xmlns:a="http://schemas.openxmlformats.org/drawingml/2006/main" uri="{28A0092B-C50C-407E-A947-70E740481C1C}">
+                          <a14:useLocalDpi val="0"/>
+                        </a:ext>
+                      </a:extLst>
+                    </a:blip>
+                    <a:stretch>
+                      <a:fillRect/>
+                    </a:stretch>
+                  </pic:blipFill>
+                  <pic:spPr>
+                    <a:xfrm>
+                      <a:off x="0" y="0"/>
+                      <a:ext cx="2305050" cy="2257425"/>
+                    </a:xfrm>
+                    <a:prstGeom prst="rect">
+                      <a:avLst/>
+                    </a:prstGeom>
+                  </pic:spPr>
+                </pic:pic>
+              </a:graphicData>
+            </a:graphic>
+          </wp:inline>
+        </w:drawing>
+      </w:r>
+    </w:p>
+    <w:p w14:noSpellErr="1">
+      <w:pPr>
+        <w:pStyle w:val="Normal"/>
+        <w:bidi w:val="0"/>
+        <w:spacing w:before="0" w:beforeAutospacing="off" w:after="0" w:afterAutospacing="off" w:line="360" w:lineRule="auto"/>
+        <w:ind w:left="360" w:right="0"/>
+        <w:jc w:val="both"/>
+        <w:rPr>
+          <w:rFonts w:ascii="Times New Roman" w:hAnsi="Times New Roman" w:eastAsia="Times New Roman" w:cs="Times New Roman"/>
+          <w:sz w:val="24"/>
+          <w:szCs w:val="24"/>
+        </w:rPr>
+      </w:pPr>
+    </w:p>
+    <w:p>
+      <w:pPr>
+        <w:pStyle w:val="ListParagraph"/>
+        <w:numPr>
+          <w:ilvl w:val="0"/>
+          <w:numId w:val="3"/>
+        </w:numPr>
+        <w:bidi w:val="0"/>
+        <w:spacing w:before="0" w:beforeAutospacing="off" w:after="0" w:afterAutospacing="off" w:line="360" w:lineRule="auto"/>
+        <w:ind w:right="0"/>
+        <w:jc w:val="both"/>
+        <w:rPr>
+          <w:rFonts w:ascii="Times New Roman" w:hAnsi="Times New Roman" w:eastAsia="Times New Roman" w:cs="Times New Roman" w:asciiTheme="minorAscii" w:hAnsiTheme="minorAscii" w:eastAsiaTheme="minorAscii" w:cstheme="minorAscii"/>
+          <w:sz w:val="24"/>
+          <w:szCs w:val="24"/>
+        </w:rPr>
+      </w:pPr>
+    </w:p>
     <w:sectPr>
       <w:pgSz w:w="12240" w:h="15840" w:orient="portrait"/>
       <w:pgMar w:top="1440" w:right="1440" w:bottom="1440" w:left="1440" w:header="720" w:footer="720" w:gutter="0"/>
@@ -3529,6 +6525,90 @@
 
 <file path=word/numbering.xml><?xml version="1.0" encoding="utf-8"?>
 <w:numbering xmlns:w="http://schemas.openxmlformats.org/wordprocessingml/2006/main">
+  <w:abstractNum xmlns:w="http://schemas.openxmlformats.org/wordprocessingml/2006/main" w:abstractNumId="3">
+    <w:multiLevelType xmlns:w="http://schemas.openxmlformats.org/wordprocessingml/2006/main" w:val="hybridMultilevel"/>
+    <w:lvl xmlns:w="http://schemas.openxmlformats.org/wordprocessingml/2006/main" w:ilvl="0">
+      <w:start w:val="1"/>
+      <w:numFmt w:val="decimal"/>
+      <w:lvlText w:val="%1."/>
+      <w:lvlJc w:val="left"/>
+      <w:pPr>
+        <w:ind w:left="720" w:hanging="360"/>
+      </w:pPr>
+    </w:lvl>
+    <w:lvl xmlns:w="http://schemas.openxmlformats.org/wordprocessingml/2006/main" w:ilvl="1">
+      <w:start w:val="1"/>
+      <w:numFmt w:val="lowerLetter"/>
+      <w:lvlText w:val="%2."/>
+      <w:lvlJc w:val="left"/>
+      <w:pPr>
+        <w:ind w:left="1440" w:hanging="360"/>
+      </w:pPr>
+    </w:lvl>
+    <w:lvl xmlns:w="http://schemas.openxmlformats.org/wordprocessingml/2006/main" w:ilvl="2">
+      <w:start w:val="1"/>
+      <w:numFmt w:val="lowerRoman"/>
+      <w:lvlText w:val="%3."/>
+      <w:lvlJc w:val="right"/>
+      <w:pPr>
+        <w:ind w:left="2160" w:hanging="180"/>
+      </w:pPr>
+    </w:lvl>
+    <w:lvl xmlns:w="http://schemas.openxmlformats.org/wordprocessingml/2006/main" w:ilvl="3">
+      <w:start w:val="1"/>
+      <w:numFmt w:val="decimal"/>
+      <w:lvlText w:val="%4."/>
+      <w:lvlJc w:val="left"/>
+      <w:pPr>
+        <w:ind w:left="2880" w:hanging="360"/>
+      </w:pPr>
+    </w:lvl>
+    <w:lvl xmlns:w="http://schemas.openxmlformats.org/wordprocessingml/2006/main" w:ilvl="4">
+      <w:start w:val="1"/>
+      <w:numFmt w:val="lowerLetter"/>
+      <w:lvlText w:val="%5."/>
+      <w:lvlJc w:val="left"/>
+      <w:pPr>
+        <w:ind w:left="3600" w:hanging="360"/>
+      </w:pPr>
+    </w:lvl>
+    <w:lvl xmlns:w="http://schemas.openxmlformats.org/wordprocessingml/2006/main" w:ilvl="5">
+      <w:start w:val="1"/>
+      <w:numFmt w:val="lowerRoman"/>
+      <w:lvlText w:val="%6."/>
+      <w:lvlJc w:val="right"/>
+      <w:pPr>
+        <w:ind w:left="4320" w:hanging="180"/>
+      </w:pPr>
+    </w:lvl>
+    <w:lvl xmlns:w="http://schemas.openxmlformats.org/wordprocessingml/2006/main" w:ilvl="6">
+      <w:start w:val="1"/>
+      <w:numFmt w:val="decimal"/>
+      <w:lvlText w:val="%7."/>
+      <w:lvlJc w:val="left"/>
+      <w:pPr>
+        <w:ind w:left="5040" w:hanging="360"/>
+      </w:pPr>
+    </w:lvl>
+    <w:lvl xmlns:w="http://schemas.openxmlformats.org/wordprocessingml/2006/main" w:ilvl="7">
+      <w:start w:val="1"/>
+      <w:numFmt w:val="lowerLetter"/>
+      <w:lvlText w:val="%8."/>
+      <w:lvlJc w:val="left"/>
+      <w:pPr>
+        <w:ind w:left="5760" w:hanging="360"/>
+      </w:pPr>
+    </w:lvl>
+    <w:lvl xmlns:w="http://schemas.openxmlformats.org/wordprocessingml/2006/main" w:ilvl="8">
+      <w:start w:val="1"/>
+      <w:numFmt w:val="lowerRoman"/>
+      <w:lvlText w:val="%9."/>
+      <w:lvlJc w:val="right"/>
+      <w:pPr>
+        <w:ind w:left="6480" w:hanging="180"/>
+      </w:pPr>
+    </w:lvl>
+  </w:abstractNum>
   <w:abstractNum xmlns:w="http://schemas.openxmlformats.org/wordprocessingml/2006/main" w:abstractNumId="2">
     <w:multiLevelType xmlns:w="http://schemas.openxmlformats.org/wordprocessingml/2006/main" w:val="hybridMultilevel"/>
     <w:lvl xmlns:w="http://schemas.openxmlformats.org/wordprocessingml/2006/main" w:ilvl="0">
@@ -3697,6 +6777,9 @@
       </w:pPr>
     </w:lvl>
   </w:abstractNum>
+  <w:num w:numId="3">
+    <w:abstractNumId w:val="3"/>
+  </w:num>
   <w:num w:numId="2">
     <w:abstractNumId w:val="2"/>
   </w:num>

</xml_diff>